<commit_message>
add conference program files
</commit_message>
<xml_diff>
--- a/raw-files/BioMIC2019-program.docx
+++ b/raw-files/BioMIC2019-program.docx
@@ -14,8 +14,6 @@
           <w:szCs w:val="20"/>
         </w:rPr>
       </w:pPr>
-      <w:bookmarkStart w:id="0" w:name="_GoBack"/>
-      <w:bookmarkEnd w:id="0"/>
       <w:r>
         <w:rPr>
           <w:rFonts w:ascii="Open Sans" w:eastAsia="Times New Roman" w:hAnsi="Open Sans" w:cs="Open Sans"/>
@@ -127,6 +125,7 @@
       </w:tblGrid>
       <w:tr>
         <w:trPr>
+          <w:trHeight w:val="283"/>
           <w:jc w:val="center"/>
         </w:trPr>
         <w:tc>
@@ -787,6 +786,7 @@
       </w:tr>
       <w:tr>
         <w:trPr>
+          <w:trHeight w:val="283"/>
           <w:jc w:val="center"/>
         </w:trPr>
         <w:tc>
@@ -1244,6 +1244,7 @@
       </w:tr>
       <w:tr>
         <w:trPr>
+          <w:trHeight w:val="283"/>
           <w:jc w:val="center"/>
         </w:trPr>
         <w:tc>
@@ -1922,6 +1923,7 @@
       </w:tr>
       <w:tr>
         <w:trPr>
+          <w:trHeight w:val="283"/>
           <w:jc w:val="center"/>
         </w:trPr>
         <w:tc>
@@ -5892,6 +5894,7 @@
       </w:tr>
       <w:tr>
         <w:trPr>
+          <w:trHeight w:val="283"/>
           <w:jc w:val="center"/>
         </w:trPr>
         <w:tc>
@@ -7455,6 +7458,248 @@
                 <w:szCs w:val="18"/>
               </w:rPr>
               <w:t>Parallel rooms</w:t>
+            </w:r>
+          </w:p>
+        </w:tc>
+      </w:tr>
+      <w:tr>
+        <w:trPr>
+          <w:jc w:val="center"/>
+        </w:trPr>
+        <w:tc>
+          <w:tcPr>
+            <w:tcW w:w="5000" w:type="pct"/>
+            <w:gridSpan w:val="5"/>
+            <w:tcBorders>
+              <w:top w:val="nil"/>
+              <w:bottom w:val="single" w:sz="4" w:space="0" w:color="BFBFBF" w:themeColor="background1" w:themeShade="BF"/>
+            </w:tcBorders>
+            <w:shd w:val="clear" w:color="auto" w:fill="009688"/>
+            <w:tcMar>
+              <w:top w:w="80" w:type="dxa"/>
+              <w:left w:w="80" w:type="dxa"/>
+              <w:bottom w:w="80" w:type="dxa"/>
+              <w:right w:w="80" w:type="dxa"/>
+            </w:tcMar>
+            <w:vAlign w:val="center"/>
+          </w:tcPr>
+          <w:p>
+            <w:pPr>
+              <w:pStyle w:val="Heading1"/>
+              <w:contextualSpacing/>
+              <w:mirrorIndents/>
+              <w:rPr>
+                <w:rFonts w:ascii="Open Sans" w:hAnsi="Open Sans" w:cs="Open Sans"/>
+                <w:sz w:val="18"/>
+                <w:szCs w:val="18"/>
+                <w:lang w:val="en-GB"/>
+              </w:rPr>
+            </w:pPr>
+          </w:p>
+        </w:tc>
+      </w:tr>
+      <w:tr>
+        <w:trPr>
+          <w:trHeight w:val="283"/>
+          <w:jc w:val="center"/>
+        </w:trPr>
+        <w:tc>
+          <w:tcPr>
+            <w:tcW w:w="743" w:type="pct"/>
+            <w:tcBorders>
+              <w:top w:val="single" w:sz="4" w:space="0" w:color="BFBFBF" w:themeColor="background1" w:themeShade="BF"/>
+              <w:bottom w:val="single" w:sz="4" w:space="0" w:color="BFBFBF" w:themeColor="background1" w:themeShade="BF"/>
+            </w:tcBorders>
+            <w:shd w:val="clear" w:color="auto" w:fill="auto"/>
+            <w:tcMar>
+              <w:top w:w="80" w:type="dxa"/>
+              <w:left w:w="80" w:type="dxa"/>
+              <w:bottom w:w="80" w:type="dxa"/>
+              <w:right w:w="80" w:type="dxa"/>
+            </w:tcMar>
+            <w:vAlign w:val="center"/>
+          </w:tcPr>
+          <w:p>
+            <w:pPr>
+              <w:spacing w:after="0" w:line="240" w:lineRule="auto"/>
+              <w:contextualSpacing/>
+              <w:mirrorIndents/>
+              <w:jc w:val="center"/>
+              <w:rPr>
+                <w:rFonts w:ascii="Open Sans" w:eastAsia="Times New Roman" w:hAnsi="Open Sans" w:cs="Open Sans"/>
+                <w:color w:val="000000"/>
+                <w:sz w:val="18"/>
+                <w:szCs w:val="20"/>
+              </w:rPr>
+            </w:pPr>
+            <w:r>
+              <w:rPr>
+                <w:rFonts w:ascii="Open Sans" w:hAnsi="Open Sans" w:cs="Open Sans"/>
+                <w:sz w:val="18"/>
+              </w:rPr>
+              <w:t>1</w:t>
+            </w:r>
+            <w:r>
+              <w:rPr>
+                <w:rFonts w:ascii="Open Sans" w:hAnsi="Open Sans" w:cs="Open Sans"/>
+                <w:sz w:val="18"/>
+              </w:rPr>
+              <w:t>9</w:t>
+            </w:r>
+            <w:r>
+              <w:rPr>
+                <w:rFonts w:ascii="Open Sans" w:hAnsi="Open Sans" w:cs="Open Sans"/>
+                <w:sz w:val="18"/>
+              </w:rPr>
+              <w:t>:</w:t>
+            </w:r>
+            <w:r>
+              <w:rPr>
+                <w:rFonts w:ascii="Open Sans" w:hAnsi="Open Sans" w:cs="Open Sans"/>
+                <w:sz w:val="18"/>
+                <w:lang w:val="en-GB"/>
+              </w:rPr>
+              <w:t>00</w:t>
+            </w:r>
+            <w:r>
+              <w:rPr>
+                <w:rFonts w:ascii="Open Sans" w:hAnsi="Open Sans" w:cs="Open Sans"/>
+                <w:sz w:val="18"/>
+                <w:lang w:val="en-GB"/>
+              </w:rPr>
+              <w:t>–</w:t>
+            </w:r>
+            <w:r>
+              <w:rPr>
+                <w:rFonts w:ascii="Open Sans" w:hAnsi="Open Sans" w:cs="Open Sans"/>
+                <w:sz w:val="18"/>
+                <w:lang w:val="en-GB"/>
+              </w:rPr>
+              <w:t>21</w:t>
+            </w:r>
+            <w:r>
+              <w:rPr>
+                <w:rFonts w:ascii="Open Sans" w:hAnsi="Open Sans" w:cs="Open Sans"/>
+                <w:sz w:val="18"/>
+                <w:lang w:val="en-GB"/>
+              </w:rPr>
+              <w:t>:</w:t>
+            </w:r>
+            <w:r>
+              <w:rPr>
+                <w:rFonts w:ascii="Open Sans" w:hAnsi="Open Sans" w:cs="Open Sans"/>
+                <w:sz w:val="18"/>
+                <w:lang w:val="en-GB"/>
+              </w:rPr>
+              <w:t>0</w:t>
+            </w:r>
+            <w:r>
+              <w:rPr>
+                <w:rFonts w:ascii="Open Sans" w:hAnsi="Open Sans" w:cs="Open Sans"/>
+                <w:sz w:val="18"/>
+                <w:lang w:val="en-GB"/>
+              </w:rPr>
+              <w:t>0</w:t>
+            </w:r>
+          </w:p>
+        </w:tc>
+        <w:tc>
+          <w:tcPr>
+            <w:tcW w:w="1022" w:type="pct"/>
+            <w:tcBorders>
+              <w:top w:val="single" w:sz="4" w:space="0" w:color="BFBFBF" w:themeColor="background1" w:themeShade="BF"/>
+              <w:bottom w:val="single" w:sz="4" w:space="0" w:color="BFBFBF" w:themeColor="background1" w:themeShade="BF"/>
+            </w:tcBorders>
+            <w:shd w:val="clear" w:color="auto" w:fill="auto"/>
+            <w:tcMar>
+              <w:top w:w="80" w:type="dxa"/>
+              <w:left w:w="80" w:type="dxa"/>
+              <w:bottom w:w="80" w:type="dxa"/>
+              <w:right w:w="80" w:type="dxa"/>
+            </w:tcMar>
+            <w:vAlign w:val="center"/>
+          </w:tcPr>
+          <w:p>
+            <w:pPr>
+              <w:spacing w:after="0" w:line="240" w:lineRule="auto"/>
+              <w:contextualSpacing/>
+              <w:mirrorIndents/>
+              <w:jc w:val="center"/>
+              <w:rPr>
+                <w:noProof/>
+              </w:rPr>
+            </w:pPr>
+          </w:p>
+        </w:tc>
+        <w:tc>
+          <w:tcPr>
+            <w:tcW w:w="2184" w:type="pct"/>
+            <w:gridSpan w:val="2"/>
+            <w:tcBorders>
+              <w:top w:val="single" w:sz="4" w:space="0" w:color="BFBFBF" w:themeColor="background1" w:themeShade="BF"/>
+              <w:bottom w:val="single" w:sz="4" w:space="0" w:color="BFBFBF" w:themeColor="background1" w:themeShade="BF"/>
+            </w:tcBorders>
+            <w:shd w:val="clear" w:color="auto" w:fill="auto"/>
+            <w:vAlign w:val="center"/>
+          </w:tcPr>
+          <w:p>
+            <w:pPr>
+              <w:pStyle w:val="SPEAKERNAME"/>
+              <w:contextualSpacing/>
+              <w:mirrorIndents/>
+              <w:rPr>
+                <w:rFonts w:ascii="Open Sans" w:hAnsi="Open Sans" w:cs="Open Sans"/>
+                <w:sz w:val="18"/>
+                <w:szCs w:val="18"/>
+                <w:lang w:val="en-GB"/>
+              </w:rPr>
+            </w:pPr>
+            <w:r>
+              <w:rPr>
+                <w:rFonts w:ascii="Open Sans" w:hAnsi="Open Sans" w:cs="Open Sans"/>
+                <w:sz w:val="18"/>
+                <w:szCs w:val="18"/>
+                <w:lang w:val="en-GB"/>
+              </w:rPr>
+              <w:t>WELCOMING DINNER</w:t>
+            </w:r>
+          </w:p>
+        </w:tc>
+        <w:tc>
+          <w:tcPr>
+            <w:tcW w:w="1051" w:type="pct"/>
+            <w:tcBorders>
+              <w:top w:val="single" w:sz="4" w:space="0" w:color="BFBFBF" w:themeColor="background1" w:themeShade="BF"/>
+              <w:bottom w:val="single" w:sz="4" w:space="0" w:color="BFBFBF" w:themeColor="background1" w:themeShade="BF"/>
+            </w:tcBorders>
+            <w:shd w:val="clear" w:color="auto" w:fill="auto"/>
+            <w:tcMar>
+              <w:top w:w="80" w:type="dxa"/>
+              <w:left w:w="80" w:type="dxa"/>
+              <w:bottom w:w="80" w:type="dxa"/>
+              <w:right w:w="80" w:type="dxa"/>
+            </w:tcMar>
+            <w:vAlign w:val="center"/>
+          </w:tcPr>
+          <w:p>
+            <w:pPr>
+              <w:pStyle w:val="PLACE"/>
+              <w:contextualSpacing/>
+              <w:mirrorIndents/>
+              <w:rPr>
+                <w:rFonts w:ascii="Open Sans" w:hAnsi="Open Sans" w:cs="Open Sans"/>
+                <w:sz w:val="18"/>
+                <w:szCs w:val="18"/>
+              </w:rPr>
+            </w:pPr>
+            <w:r>
+              <w:rPr>
+                <w:rFonts w:ascii="Open Sans" w:hAnsi="Open Sans" w:cs="Open Sans"/>
+                <w:color w:val="292B2C"/>
+                <w:sz w:val="18"/>
+                <w:szCs w:val="18"/>
+              </w:rPr>
+              <w:t>The Heritage Place</w:t>
             </w:r>
           </w:p>
         </w:tc>
@@ -10271,6 +10516,8 @@
               </w:rPr>
               <w:t>COFFEE BREAK</w:t>
             </w:r>
+            <w:bookmarkStart w:id="0" w:name="_GoBack"/>
+            <w:bookmarkEnd w:id="0"/>
           </w:p>
         </w:tc>
         <w:tc>
@@ -11938,7 +12185,7 @@
               <w:sz w:val="18"/>
               <w:szCs w:val="18"/>
             </w:rPr>
-            <w:t>1</w:t>
+            <w:t>2</w:t>
           </w:r>
         </w:p>
       </w:tc>
@@ -14276,7 +14523,7 @@
 </file>
 
 <file path=customXml/itemProps1.xml><?xml version="1.0" encoding="utf-8"?>
-<ds:datastoreItem xmlns:ds="http://schemas.openxmlformats.org/officeDocument/2006/customXml" ds:itemID="{E4E307D1-9801-4682-B90D-EA4D47A4A2CB}">
+<ds:datastoreItem xmlns:ds="http://schemas.openxmlformats.org/officeDocument/2006/customXml" ds:itemID="{722C7393-F379-4D15-AB1B-10AE6C7E145A}">
   <ds:schemaRefs>
     <ds:schemaRef ds:uri="http://schemas.openxmlformats.org/officeDocument/2006/bibliography"/>
   </ds:schemaRefs>

</xml_diff>

<commit_message>
update the latest program
</commit_message>
<xml_diff>
--- a/raw-files/BioMIC2019-program.docx
+++ b/raw-files/BioMIC2019-program.docx
@@ -1095,10 +1095,10 @@
                 <w:noProof/>
               </w:rPr>
               <w:drawing>
-                <wp:inline distT="0" distB="0" distL="0" distR="0" wp14:anchorId="6FD8B359" wp14:editId="58734309">
+                <wp:inline distT="0" distB="0" distL="0" distR="0" wp14:anchorId="18B850F3" wp14:editId="720642A8">
                   <wp:extent cx="432000" cy="432000"/>
                   <wp:effectExtent l="0" t="0" r="6350" b="6350"/>
-                  <wp:docPr id="3" name="Picture 3"/>
+                  <wp:docPr id="9" name="Picture 9"/>
                   <wp:cNvGraphicFramePr>
                     <a:graphicFrameLocks xmlns:a="http://schemas.openxmlformats.org/drawingml/2006/main" noChangeAspect="1"/>
                   </wp:cNvGraphicFramePr>
@@ -1162,6 +1162,7 @@
               <w:mirrorIndents/>
               <w:rPr>
                 <w:rFonts w:ascii="Open Sans" w:hAnsi="Open Sans" w:cs="Open Sans"/>
+                <w:i/>
                 <w:sz w:val="18"/>
                 <w:lang w:val="en-GB"/>
               </w:rPr>
@@ -1170,39 +1171,23 @@
               <w:rPr>
                 <w:rFonts w:ascii="Open Sans" w:hAnsi="Open Sans" w:cs="Open Sans"/>
                 <w:sz w:val="18"/>
-                <w:lang w:val="en-GB"/>
-              </w:rPr>
-              <w:t xml:space="preserve">Prof. </w:t>
-            </w:r>
-            <w:r>
-              <w:rPr>
-                <w:rFonts w:ascii="Open Sans" w:hAnsi="Open Sans" w:cs="Open Sans"/>
-                <w:sz w:val="18"/>
-                <w:lang w:val="en-GB"/>
-              </w:rPr>
-              <w:t>James Goh Cho Hong</w:t>
-            </w:r>
-          </w:p>
-          <w:p>
-            <w:pPr>
-              <w:pStyle w:val="SPEAKERAFFILIATION"/>
-              <w:contextualSpacing/>
-              <w:mirrorIndents/>
+              </w:rPr>
+              <w:t>Assoc.Prof. Jose Guiterrez-Marcos</w:t>
+            </w:r>
+            <w:r>
+              <w:rPr>
+                <w:rFonts w:ascii="Open Sans" w:hAnsi="Open Sans" w:cs="Open Sans"/>
+                <w:sz w:val="18"/>
+              </w:rPr>
+              <w:br/>
+            </w:r>
+            <w:r>
               <w:rPr>
                 <w:rFonts w:ascii="Open Sans" w:hAnsi="Open Sans" w:cs="Open Sans"/>
                 <w:i/>
                 <w:sz w:val="18"/>
-                <w:lang w:val="en-GB"/>
-              </w:rPr>
-            </w:pPr>
-            <w:r>
-              <w:rPr>
-                <w:rFonts w:ascii="Open Sans" w:hAnsi="Open Sans" w:cs="Open Sans"/>
-                <w:i/>
-                <w:sz w:val="18"/>
-                <w:lang w:val="en-GB"/>
-              </w:rPr>
-              <w:t>National University of Singapore, Singapore</w:t>
+              </w:rPr>
+              <w:t>The University of Warwick, United Kingdom</w:t>
             </w:r>
           </w:p>
         </w:tc>
@@ -1545,10 +1530,10 @@
                 <w:noProof/>
               </w:rPr>
               <w:drawing>
-                <wp:inline distT="0" distB="0" distL="0" distR="0" wp14:anchorId="39C730B1" wp14:editId="09E93A00">
+                <wp:inline distT="0" distB="0" distL="0" distR="0" wp14:anchorId="14EACFEA" wp14:editId="0F3711B6">
                   <wp:extent cx="432000" cy="432000"/>
                   <wp:effectExtent l="0" t="0" r="6350" b="6350"/>
-                  <wp:docPr id="5" name="Picture 5"/>
+                  <wp:docPr id="3" name="Picture 3"/>
                   <wp:cNvGraphicFramePr>
                     <a:graphicFrameLocks xmlns:a="http://schemas.openxmlformats.org/drawingml/2006/main" noChangeAspect="1"/>
                   </wp:cNvGraphicFramePr>
@@ -1624,60 +1609,34 @@
               </w:rPr>
               <w:t xml:space="preserve">Prof. </w:t>
             </w:r>
-            <w:proofErr w:type="spellStart"/>
             <w:r>
               <w:rPr>
                 <w:rFonts w:ascii="Open Sans" w:hAnsi="Open Sans" w:cs="Open Sans"/>
                 <w:sz w:val="18"/>
                 <w:lang w:val="en-GB"/>
               </w:rPr>
-              <w:t>Hirohiko</w:t>
-            </w:r>
-            <w:proofErr w:type="spellEnd"/>
-            <w:r>
-              <w:rPr>
-                <w:rFonts w:ascii="Open Sans" w:hAnsi="Open Sans" w:cs="Open Sans"/>
+              <w:t>James Goh Cho Hong</w:t>
+            </w:r>
+          </w:p>
+          <w:p>
+            <w:pPr>
+              <w:pStyle w:val="SPEAKERNAME"/>
+              <w:contextualSpacing/>
+              <w:mirrorIndents/>
+              <w:rPr>
+                <w:rFonts w:ascii="Open Sans" w:hAnsi="Open Sans" w:cs="Open Sans"/>
+                <w:i/>
+                <w:sz w:val="18"/>
+              </w:rPr>
+            </w:pPr>
+            <w:r>
+              <w:rPr>
+                <w:rFonts w:ascii="Open Sans" w:hAnsi="Open Sans" w:cs="Open Sans"/>
+                <w:i/>
                 <w:sz w:val="18"/>
                 <w:lang w:val="en-GB"/>
               </w:rPr>
-              <w:t xml:space="preserve"> Okamura</w:t>
-            </w:r>
-          </w:p>
-          <w:p>
-            <w:pPr>
-              <w:pStyle w:val="SPEAKERAFFILIATION"/>
-              <w:contextualSpacing/>
-              <w:mirrorIndents/>
-              <w:rPr>
-                <w:rFonts w:ascii="Open Sans" w:hAnsi="Open Sans" w:cs="Open Sans"/>
-                <w:i/>
-                <w:sz w:val="18"/>
-              </w:rPr>
-            </w:pPr>
-            <w:r>
-              <w:rPr>
-                <w:rFonts w:ascii="Open Sans" w:hAnsi="Open Sans" w:cs="Open Sans"/>
-                <w:i/>
-                <w:sz w:val="18"/>
-              </w:rPr>
-              <w:t>Okayama University,</w:t>
-            </w:r>
-            <w:r>
-              <w:rPr>
-                <w:rFonts w:ascii="Open Sans" w:hAnsi="Open Sans" w:cs="Open Sans"/>
-                <w:i/>
-                <w:sz w:val="18"/>
-                <w:lang w:val="en-GB"/>
-              </w:rPr>
-              <w:t xml:space="preserve"> </w:t>
-            </w:r>
-            <w:r>
-              <w:rPr>
-                <w:rFonts w:ascii="Open Sans" w:hAnsi="Open Sans" w:cs="Open Sans"/>
-                <w:i/>
-                <w:sz w:val="18"/>
-              </w:rPr>
-              <w:t>Japan</w:t>
+              <w:t>National University of Singapore, Singapore</w:t>
             </w:r>
           </w:p>
         </w:tc>
@@ -1787,10 +1746,10 @@
                 <w:noProof/>
               </w:rPr>
               <w:drawing>
-                <wp:inline distT="0" distB="0" distL="0" distR="0" wp14:anchorId="0303EE7A" wp14:editId="67837DEF">
+                <wp:inline distT="0" distB="0" distL="0" distR="0" wp14:anchorId="0F05A462" wp14:editId="667FEAF0">
                   <wp:extent cx="432000" cy="432000"/>
                   <wp:effectExtent l="0" t="0" r="6350" b="6350"/>
-                  <wp:docPr id="9" name="Picture 9"/>
+                  <wp:docPr id="5" name="Picture 5"/>
                   <wp:cNvGraphicFramePr>
                     <a:graphicFrameLocks xmlns:a="http://schemas.openxmlformats.org/drawingml/2006/main" noChangeAspect="1"/>
                   </wp:cNvGraphicFramePr>
@@ -1849,6 +1808,44 @@
           </w:tcPr>
           <w:p>
             <w:pPr>
+              <w:pStyle w:val="SPEAKERNAME"/>
+              <w:contextualSpacing/>
+              <w:mirrorIndents/>
+              <w:rPr>
+                <w:rFonts w:ascii="Open Sans" w:hAnsi="Open Sans" w:cs="Open Sans"/>
+                <w:sz w:val="18"/>
+                <w:lang w:val="en-GB"/>
+              </w:rPr>
+            </w:pPr>
+            <w:r>
+              <w:rPr>
+                <w:rFonts w:ascii="Open Sans" w:hAnsi="Open Sans" w:cs="Open Sans"/>
+                <w:sz w:val="18"/>
+                <w:lang w:val="en-GB"/>
+              </w:rPr>
+              <w:t xml:space="preserve">Prof. </w:t>
+            </w:r>
+            <w:proofErr w:type="spellStart"/>
+            <w:r>
+              <w:rPr>
+                <w:rFonts w:ascii="Open Sans" w:hAnsi="Open Sans" w:cs="Open Sans"/>
+                <w:sz w:val="18"/>
+                <w:lang w:val="en-GB"/>
+              </w:rPr>
+              <w:t>Hirohiko</w:t>
+            </w:r>
+            <w:proofErr w:type="spellEnd"/>
+            <w:r>
+              <w:rPr>
+                <w:rFonts w:ascii="Open Sans" w:hAnsi="Open Sans" w:cs="Open Sans"/>
+                <w:sz w:val="18"/>
+                <w:lang w:val="en-GB"/>
+              </w:rPr>
+              <w:t xml:space="preserve"> Okamura</w:t>
+            </w:r>
+          </w:p>
+          <w:p>
+            <w:pPr>
               <w:pStyle w:val="SPEAKERAFFILIATION"/>
               <w:contextualSpacing/>
               <w:mirrorIndents/>
@@ -1864,24 +1861,27 @@
             <w:r>
               <w:rPr>
                 <w:rFonts w:ascii="Open Sans" w:hAnsi="Open Sans" w:cs="Open Sans"/>
-                <w:sz w:val="18"/>
-              </w:rPr>
-              <w:t>Assoc.Prof. Jose Guiterrez-Marcos</w:t>
-            </w:r>
-            <w:r>
-              <w:rPr>
-                <w:rFonts w:ascii="Open Sans" w:hAnsi="Open Sans" w:cs="Open Sans"/>
-                <w:sz w:val="18"/>
-              </w:rPr>
-              <w:br/>
-            </w:r>
-            <w:r>
-              <w:rPr>
-                <w:rFonts w:ascii="Open Sans" w:hAnsi="Open Sans" w:cs="Open Sans"/>
                 <w:i/>
                 <w:sz w:val="18"/>
               </w:rPr>
-              <w:t>The University of Warwick, United Kingdom</w:t>
+              <w:t>Okayama University,</w:t>
+            </w:r>
+            <w:r>
+              <w:rPr>
+                <w:rFonts w:ascii="Open Sans" w:hAnsi="Open Sans" w:cs="Open Sans"/>
+                <w:i/>
+                <w:sz w:val="18"/>
+                <w:lang w:val="en-GB"/>
+              </w:rPr>
+              <w:t xml:space="preserve"> </w:t>
+            </w:r>
+            <w:r>
+              <w:rPr>
+                <w:rFonts w:ascii="Open Sans" w:hAnsi="Open Sans" w:cs="Open Sans"/>
+                <w:i/>
+                <w:sz w:val="18"/>
+              </w:rPr>
+              <w:t>Japan</w:t>
             </w:r>
           </w:p>
         </w:tc>
@@ -2325,23 +2325,7 @@
                 <w:sz w:val="18"/>
                 <w:szCs w:val="18"/>
               </w:rPr>
-              <w:t>Parallel</w:t>
-            </w:r>
-            <w:r>
-              <w:rPr>
-                <w:rFonts w:ascii="Open Sans" w:hAnsi="Open Sans" w:cs="Open Sans"/>
-                <w:sz w:val="18"/>
-                <w:szCs w:val="18"/>
-              </w:rPr>
-              <w:t xml:space="preserve"> room</w:t>
-            </w:r>
-            <w:r>
-              <w:rPr>
-                <w:rFonts w:ascii="Open Sans" w:hAnsi="Open Sans" w:cs="Open Sans"/>
-                <w:sz w:val="18"/>
-                <w:szCs w:val="18"/>
-              </w:rPr>
-              <w:t>s</w:t>
+              <w:t>Heliconia room</w:t>
             </w:r>
           </w:p>
         </w:tc>
@@ -2536,7 +2520,7 @@
                 <w:sz w:val="18"/>
                 <w:szCs w:val="18"/>
               </w:rPr>
-              <w:t>Parallel rooms</w:t>
+              <w:t>Dahlia room</w:t>
             </w:r>
           </w:p>
         </w:tc>
@@ -2724,7 +2708,7 @@
                 <w:sz w:val="18"/>
                 <w:szCs w:val="18"/>
               </w:rPr>
-              <w:t>Parallel rooms</w:t>
+              <w:t>Hibiscus room</w:t>
             </w:r>
           </w:p>
         </w:tc>
@@ -2956,7 +2940,7 @@
                 <w:sz w:val="18"/>
                 <w:szCs w:val="18"/>
               </w:rPr>
-              <w:t>Parallel rooms</w:t>
+              <w:t>Lotus room</w:t>
             </w:r>
           </w:p>
         </w:tc>
@@ -3052,7 +3036,243 @@
                 <w:noProof/>
               </w:rPr>
               <w:drawing>
-                <wp:inline distT="0" distB="0" distL="0" distR="0" wp14:anchorId="17BB34C5" wp14:editId="292DEB40">
+                <wp:inline distT="0" distB="0" distL="0" distR="0" wp14:anchorId="4533FD7B" wp14:editId="76902DA0">
+                  <wp:extent cx="414094" cy="432000"/>
+                  <wp:effectExtent l="0" t="0" r="5080" b="6350"/>
+                  <wp:docPr id="54" name="Picture 54"/>
+                  <wp:cNvGraphicFramePr>
+                    <a:graphicFrameLocks xmlns:a="http://schemas.openxmlformats.org/drawingml/2006/main" noChangeAspect="1"/>
+                  </wp:cNvGraphicFramePr>
+                  <a:graphic xmlns:a="http://schemas.openxmlformats.org/drawingml/2006/main">
+                    <a:graphicData uri="http://schemas.openxmlformats.org/drawingml/2006/picture">
+                      <pic:pic xmlns:pic="http://schemas.openxmlformats.org/drawingml/2006/picture">
+                        <pic:nvPicPr>
+                          <pic:cNvPr id="1" name=""/>
+                          <pic:cNvPicPr/>
+                        </pic:nvPicPr>
+                        <pic:blipFill rotWithShape="1">
+                          <a:blip r:embed="rId16" cstate="print">
+                            <a:extLst>
+                              <a:ext uri="{28A0092B-C50C-407E-A947-70E740481C1C}">
+                                <a14:useLocalDpi xmlns:a14="http://schemas.microsoft.com/office/drawing/2010/main" val="0"/>
+                              </a:ext>
+                            </a:extLst>
+                          </a:blip>
+                          <a:srcRect l="33161" t="1515" r="28047" b="45260"/>
+                          <a:stretch/>
+                        </pic:blipFill>
+                        <pic:spPr bwMode="auto">
+                          <a:xfrm>
+                            <a:off x="0" y="0"/>
+                            <a:ext cx="414094" cy="432000"/>
+                          </a:xfrm>
+                          <a:prstGeom prst="ellipse">
+                            <a:avLst/>
+                          </a:prstGeom>
+                          <a:ln>
+                            <a:noFill/>
+                          </a:ln>
+                          <a:extLst>
+                            <a:ext uri="{53640926-AAD7-44D8-BBD7-CCE9431645EC}">
+                              <a14:shadowObscured xmlns:a14="http://schemas.microsoft.com/office/drawing/2010/main"/>
+                            </a:ext>
+                          </a:extLst>
+                        </pic:spPr>
+                      </pic:pic>
+                    </a:graphicData>
+                  </a:graphic>
+                </wp:inline>
+              </w:drawing>
+            </w:r>
+          </w:p>
+        </w:tc>
+        <w:tc>
+          <w:tcPr>
+            <w:tcW w:w="1672" w:type="pct"/>
+            <w:tcBorders>
+              <w:top w:val="single" w:sz="4" w:space="0" w:color="BFBFBF" w:themeColor="background1" w:themeShade="BF"/>
+              <w:bottom w:val="single" w:sz="4" w:space="0" w:color="BFBFBF" w:themeColor="background1" w:themeShade="BF"/>
+            </w:tcBorders>
+            <w:shd w:val="clear" w:color="auto" w:fill="auto"/>
+            <w:vAlign w:val="center"/>
+          </w:tcPr>
+          <w:p>
+            <w:pPr>
+              <w:pStyle w:val="SPEAKERAFFILIATION"/>
+              <w:contextualSpacing/>
+              <w:mirrorIndents/>
+              <w:rPr>
+                <w:rFonts w:ascii="Open Sans" w:hAnsi="Open Sans" w:cs="Open Sans"/>
+                <w:sz w:val="18"/>
+              </w:rPr>
+            </w:pPr>
+            <w:r>
+              <w:rPr>
+                <w:rFonts w:ascii="Open Sans" w:hAnsi="Open Sans" w:cs="Open Sans"/>
+                <w:sz w:val="18"/>
+              </w:rPr>
+              <w:t xml:space="preserve">Assoc.Prof. Takayuki Tohge </w:t>
+            </w:r>
+          </w:p>
+          <w:p>
+            <w:pPr>
+              <w:pStyle w:val="SPEAKERAFFILIATION"/>
+              <w:contextualSpacing/>
+              <w:mirrorIndents/>
+              <w:rPr>
+                <w:rFonts w:ascii="Open Sans" w:hAnsi="Open Sans" w:cs="Open Sans"/>
+                <w:i/>
+                <w:sz w:val="18"/>
+                <w:lang w:val="en-GB"/>
+              </w:rPr>
+            </w:pPr>
+            <w:r>
+              <w:rPr>
+                <w:rFonts w:ascii="Open Sans" w:hAnsi="Open Sans" w:cs="Open Sans"/>
+                <w:i/>
+                <w:sz w:val="18"/>
+                <w:lang w:val="en-GB"/>
+              </w:rPr>
+              <w:t>Nara Institute of Science and Technology, Japan</w:t>
+            </w:r>
+          </w:p>
+        </w:tc>
+        <w:tc>
+          <w:tcPr>
+            <w:tcW w:w="1051" w:type="pct"/>
+            <w:tcBorders>
+              <w:top w:val="single" w:sz="4" w:space="0" w:color="BFBFBF" w:themeColor="background1" w:themeShade="BF"/>
+              <w:bottom w:val="single" w:sz="4" w:space="0" w:color="BFBFBF" w:themeColor="background1" w:themeShade="BF"/>
+            </w:tcBorders>
+            <w:shd w:val="clear" w:color="auto" w:fill="auto"/>
+            <w:tcMar>
+              <w:top w:w="80" w:type="dxa"/>
+              <w:left w:w="80" w:type="dxa"/>
+              <w:bottom w:w="80" w:type="dxa"/>
+              <w:right w:w="80" w:type="dxa"/>
+            </w:tcMar>
+            <w:vAlign w:val="center"/>
+          </w:tcPr>
+          <w:p>
+            <w:pPr>
+              <w:pStyle w:val="PLACE"/>
+              <w:contextualSpacing/>
+              <w:mirrorIndents/>
+              <w:rPr>
+                <w:rFonts w:ascii="Open Sans" w:hAnsi="Open Sans" w:cs="Open Sans"/>
+                <w:sz w:val="18"/>
+                <w:szCs w:val="18"/>
+              </w:rPr>
+            </w:pPr>
+            <w:r>
+              <w:rPr>
+                <w:rFonts w:ascii="Open Sans" w:hAnsi="Open Sans" w:cs="Open Sans"/>
+                <w:sz w:val="18"/>
+                <w:szCs w:val="18"/>
+              </w:rPr>
+              <w:t>Lotus room</w:t>
+            </w:r>
+          </w:p>
+        </w:tc>
+      </w:tr>
+      <w:tr>
+        <w:trPr>
+          <w:jc w:val="center"/>
+        </w:trPr>
+        <w:tc>
+          <w:tcPr>
+            <w:tcW w:w="743" w:type="pct"/>
+            <w:tcBorders>
+              <w:top w:val="nil"/>
+              <w:bottom w:val="nil"/>
+            </w:tcBorders>
+            <w:shd w:val="clear" w:color="auto" w:fill="auto"/>
+            <w:tcMar>
+              <w:top w:w="80" w:type="dxa"/>
+              <w:left w:w="80" w:type="dxa"/>
+              <w:bottom w:w="80" w:type="dxa"/>
+              <w:right w:w="80" w:type="dxa"/>
+            </w:tcMar>
+            <w:vAlign w:val="center"/>
+          </w:tcPr>
+          <w:p>
+            <w:pPr>
+              <w:spacing w:after="0" w:line="240" w:lineRule="auto"/>
+              <w:contextualSpacing/>
+              <w:mirrorIndents/>
+              <w:jc w:val="center"/>
+              <w:rPr>
+                <w:rFonts w:ascii="Open Sans" w:eastAsia="Times New Roman" w:hAnsi="Open Sans" w:cs="Open Sans"/>
+                <w:color w:val="000000"/>
+                <w:sz w:val="18"/>
+                <w:szCs w:val="18"/>
+              </w:rPr>
+            </w:pPr>
+          </w:p>
+        </w:tc>
+        <w:tc>
+          <w:tcPr>
+            <w:tcW w:w="1022" w:type="pct"/>
+            <w:tcBorders>
+              <w:top w:val="nil"/>
+              <w:bottom w:val="nil"/>
+            </w:tcBorders>
+            <w:shd w:val="clear" w:color="auto" w:fill="auto"/>
+            <w:tcMar>
+              <w:top w:w="80" w:type="dxa"/>
+              <w:left w:w="80" w:type="dxa"/>
+              <w:bottom w:w="80" w:type="dxa"/>
+              <w:right w:w="80" w:type="dxa"/>
+            </w:tcMar>
+          </w:tcPr>
+          <w:p>
+            <w:pPr>
+              <w:spacing w:after="0" w:line="240" w:lineRule="auto"/>
+              <w:contextualSpacing/>
+              <w:mirrorIndents/>
+              <w:jc w:val="center"/>
+              <w:rPr>
+                <w:rFonts w:ascii="Open Sans" w:eastAsia="Times New Roman" w:hAnsi="Open Sans" w:cs="Open Sans"/>
+                <w:noProof/>
+                <w:sz w:val="18"/>
+                <w:szCs w:val="18"/>
+              </w:rPr>
+            </w:pPr>
+          </w:p>
+        </w:tc>
+        <w:tc>
+          <w:tcPr>
+            <w:tcW w:w="512" w:type="pct"/>
+            <w:tcBorders>
+              <w:top w:val="single" w:sz="4" w:space="0" w:color="BFBFBF" w:themeColor="background1" w:themeShade="BF"/>
+              <w:bottom w:val="single" w:sz="4" w:space="0" w:color="BFBFBF" w:themeColor="background1" w:themeShade="BF"/>
+            </w:tcBorders>
+            <w:shd w:val="clear" w:color="auto" w:fill="auto"/>
+            <w:vAlign w:val="center"/>
+          </w:tcPr>
+          <w:p>
+            <w:pPr>
+              <w:pStyle w:val="SPEAKERAFFILIATION"/>
+              <w:contextualSpacing/>
+              <w:mirrorIndents/>
+              <w:rPr>
+                <w:rFonts w:ascii="Open Sans" w:hAnsi="Open Sans" w:cs="Open Sans"/>
+                <w:sz w:val="18"/>
+                <w:szCs w:val="18"/>
+              </w:rPr>
+            </w:pPr>
+            <w:r>
+              <w:rPr>
+                <w:noProof/>
+              </w:rPr>
+              <w:t xml:space="preserve"> </w:t>
+            </w:r>
+            <w:r>
+              <w:rPr>
+                <w:noProof/>
+              </w:rPr>
+              <w:drawing>
+                <wp:inline distT="0" distB="0" distL="0" distR="0" wp14:anchorId="3B7A61DA" wp14:editId="6108C8B4">
                   <wp:extent cx="432000" cy="432000"/>
                   <wp:effectExtent l="0" t="0" r="6350" b="6350"/>
                   <wp:docPr id="53" name="Picture 53"/>
@@ -3067,7 +3287,7 @@
                           <pic:cNvPicPr/>
                         </pic:nvPicPr>
                         <pic:blipFill rotWithShape="1">
-                          <a:blip r:embed="rId16" cstate="print">
+                          <a:blip r:embed="rId17" cstate="print">
                             <a:extLst>
                               <a:ext uri="{28A0092B-C50C-407E-A947-70E740481C1C}">
                                 <a14:useLocalDpi xmlns:a14="http://schemas.microsoft.com/office/drawing/2010/main" val="0"/>
@@ -3214,236 +3434,7 @@
                 <w:sz w:val="18"/>
                 <w:szCs w:val="18"/>
               </w:rPr>
-              <w:t>Parallel rooms</w:t>
-            </w:r>
-          </w:p>
-        </w:tc>
-      </w:tr>
-      <w:tr>
-        <w:trPr>
-          <w:jc w:val="center"/>
-        </w:trPr>
-        <w:tc>
-          <w:tcPr>
-            <w:tcW w:w="743" w:type="pct"/>
-            <w:tcBorders>
-              <w:top w:val="nil"/>
-              <w:bottom w:val="nil"/>
-            </w:tcBorders>
-            <w:shd w:val="clear" w:color="auto" w:fill="auto"/>
-            <w:tcMar>
-              <w:top w:w="80" w:type="dxa"/>
-              <w:left w:w="80" w:type="dxa"/>
-              <w:bottom w:w="80" w:type="dxa"/>
-              <w:right w:w="80" w:type="dxa"/>
-            </w:tcMar>
-            <w:vAlign w:val="center"/>
-          </w:tcPr>
-          <w:p>
-            <w:pPr>
-              <w:spacing w:after="0" w:line="240" w:lineRule="auto"/>
-              <w:contextualSpacing/>
-              <w:mirrorIndents/>
-              <w:jc w:val="center"/>
-              <w:rPr>
-                <w:rFonts w:ascii="Open Sans" w:eastAsia="Times New Roman" w:hAnsi="Open Sans" w:cs="Open Sans"/>
-                <w:color w:val="000000"/>
-                <w:sz w:val="18"/>
-                <w:szCs w:val="18"/>
-              </w:rPr>
-            </w:pPr>
-          </w:p>
-        </w:tc>
-        <w:tc>
-          <w:tcPr>
-            <w:tcW w:w="1022" w:type="pct"/>
-            <w:tcBorders>
-              <w:top w:val="nil"/>
-              <w:bottom w:val="nil"/>
-            </w:tcBorders>
-            <w:shd w:val="clear" w:color="auto" w:fill="auto"/>
-            <w:tcMar>
-              <w:top w:w="80" w:type="dxa"/>
-              <w:left w:w="80" w:type="dxa"/>
-              <w:bottom w:w="80" w:type="dxa"/>
-              <w:right w:w="80" w:type="dxa"/>
-            </w:tcMar>
-          </w:tcPr>
-          <w:p>
-            <w:pPr>
-              <w:spacing w:after="0" w:line="240" w:lineRule="auto"/>
-              <w:contextualSpacing/>
-              <w:mirrorIndents/>
-              <w:jc w:val="center"/>
-              <w:rPr>
-                <w:rFonts w:ascii="Open Sans" w:eastAsia="Times New Roman" w:hAnsi="Open Sans" w:cs="Open Sans"/>
-                <w:noProof/>
-                <w:sz w:val="18"/>
-                <w:szCs w:val="18"/>
-              </w:rPr>
-            </w:pPr>
-          </w:p>
-        </w:tc>
-        <w:tc>
-          <w:tcPr>
-            <w:tcW w:w="512" w:type="pct"/>
-            <w:tcBorders>
-              <w:top w:val="single" w:sz="4" w:space="0" w:color="BFBFBF" w:themeColor="background1" w:themeShade="BF"/>
-              <w:bottom w:val="single" w:sz="4" w:space="0" w:color="BFBFBF" w:themeColor="background1" w:themeShade="BF"/>
-            </w:tcBorders>
-            <w:shd w:val="clear" w:color="auto" w:fill="auto"/>
-            <w:vAlign w:val="center"/>
-          </w:tcPr>
-          <w:p>
-            <w:pPr>
-              <w:pStyle w:val="SPEAKERAFFILIATION"/>
-              <w:contextualSpacing/>
-              <w:mirrorIndents/>
-              <w:rPr>
-                <w:rFonts w:ascii="Open Sans" w:hAnsi="Open Sans" w:cs="Open Sans"/>
-                <w:sz w:val="18"/>
-                <w:szCs w:val="18"/>
-              </w:rPr>
-            </w:pPr>
-            <w:r>
-              <w:rPr>
-                <w:noProof/>
-              </w:rPr>
-              <w:drawing>
-                <wp:inline distT="0" distB="0" distL="0" distR="0" wp14:anchorId="2E4BF734" wp14:editId="781EE2C9">
-                  <wp:extent cx="414094" cy="432000"/>
-                  <wp:effectExtent l="0" t="0" r="5080" b="6350"/>
-                  <wp:docPr id="54" name="Picture 54"/>
-                  <wp:cNvGraphicFramePr>
-                    <a:graphicFrameLocks xmlns:a="http://schemas.openxmlformats.org/drawingml/2006/main" noChangeAspect="1"/>
-                  </wp:cNvGraphicFramePr>
-                  <a:graphic xmlns:a="http://schemas.openxmlformats.org/drawingml/2006/main">
-                    <a:graphicData uri="http://schemas.openxmlformats.org/drawingml/2006/picture">
-                      <pic:pic xmlns:pic="http://schemas.openxmlformats.org/drawingml/2006/picture">
-                        <pic:nvPicPr>
-                          <pic:cNvPr id="1" name=""/>
-                          <pic:cNvPicPr/>
-                        </pic:nvPicPr>
-                        <pic:blipFill rotWithShape="1">
-                          <a:blip r:embed="rId17" cstate="print">
-                            <a:extLst>
-                              <a:ext uri="{28A0092B-C50C-407E-A947-70E740481C1C}">
-                                <a14:useLocalDpi xmlns:a14="http://schemas.microsoft.com/office/drawing/2010/main" val="0"/>
-                              </a:ext>
-                            </a:extLst>
-                          </a:blip>
-                          <a:srcRect l="33161" t="1515" r="28047" b="45260"/>
-                          <a:stretch/>
-                        </pic:blipFill>
-                        <pic:spPr bwMode="auto">
-                          <a:xfrm>
-                            <a:off x="0" y="0"/>
-                            <a:ext cx="414094" cy="432000"/>
-                          </a:xfrm>
-                          <a:prstGeom prst="ellipse">
-                            <a:avLst/>
-                          </a:prstGeom>
-                          <a:ln>
-                            <a:noFill/>
-                          </a:ln>
-                          <a:extLst>
-                            <a:ext uri="{53640926-AAD7-44D8-BBD7-CCE9431645EC}">
-                              <a14:shadowObscured xmlns:a14="http://schemas.microsoft.com/office/drawing/2010/main"/>
-                            </a:ext>
-                          </a:extLst>
-                        </pic:spPr>
-                      </pic:pic>
-                    </a:graphicData>
-                  </a:graphic>
-                </wp:inline>
-              </w:drawing>
-            </w:r>
-          </w:p>
-        </w:tc>
-        <w:tc>
-          <w:tcPr>
-            <w:tcW w:w="1672" w:type="pct"/>
-            <w:tcBorders>
-              <w:top w:val="single" w:sz="4" w:space="0" w:color="BFBFBF" w:themeColor="background1" w:themeShade="BF"/>
-              <w:bottom w:val="single" w:sz="4" w:space="0" w:color="BFBFBF" w:themeColor="background1" w:themeShade="BF"/>
-            </w:tcBorders>
-            <w:shd w:val="clear" w:color="auto" w:fill="auto"/>
-            <w:vAlign w:val="center"/>
-          </w:tcPr>
-          <w:p>
-            <w:pPr>
-              <w:pStyle w:val="SPEAKERAFFILIATION"/>
-              <w:contextualSpacing/>
-              <w:mirrorIndents/>
-              <w:rPr>
-                <w:rFonts w:ascii="Open Sans" w:hAnsi="Open Sans" w:cs="Open Sans"/>
-                <w:sz w:val="18"/>
-              </w:rPr>
-            </w:pPr>
-            <w:r>
-              <w:rPr>
-                <w:rFonts w:ascii="Open Sans" w:hAnsi="Open Sans" w:cs="Open Sans"/>
-                <w:sz w:val="18"/>
-              </w:rPr>
-              <w:t xml:space="preserve">Assoc.Prof. Takayuki Tohge </w:t>
-            </w:r>
-          </w:p>
-          <w:p>
-            <w:pPr>
-              <w:pStyle w:val="SPEAKERAFFILIATION"/>
-              <w:contextualSpacing/>
-              <w:mirrorIndents/>
-              <w:rPr>
-                <w:rFonts w:ascii="Open Sans" w:hAnsi="Open Sans" w:cs="Open Sans"/>
-                <w:sz w:val="18"/>
-                <w:szCs w:val="18"/>
-              </w:rPr>
-            </w:pPr>
-            <w:r>
-              <w:rPr>
-                <w:rFonts w:ascii="Open Sans" w:hAnsi="Open Sans" w:cs="Open Sans"/>
-                <w:i/>
-                <w:sz w:val="18"/>
-                <w:lang w:val="en-GB"/>
-              </w:rPr>
-              <w:t>Nara Institute of Science and Technology, Japan</w:t>
-            </w:r>
-          </w:p>
-        </w:tc>
-        <w:tc>
-          <w:tcPr>
-            <w:tcW w:w="1051" w:type="pct"/>
-            <w:tcBorders>
-              <w:top w:val="single" w:sz="4" w:space="0" w:color="BFBFBF" w:themeColor="background1" w:themeShade="BF"/>
-              <w:bottom w:val="single" w:sz="4" w:space="0" w:color="BFBFBF" w:themeColor="background1" w:themeShade="BF"/>
-            </w:tcBorders>
-            <w:shd w:val="clear" w:color="auto" w:fill="auto"/>
-            <w:tcMar>
-              <w:top w:w="80" w:type="dxa"/>
-              <w:left w:w="80" w:type="dxa"/>
-              <w:bottom w:w="80" w:type="dxa"/>
-              <w:right w:w="80" w:type="dxa"/>
-            </w:tcMar>
-            <w:vAlign w:val="center"/>
-          </w:tcPr>
-          <w:p>
-            <w:pPr>
-              <w:pStyle w:val="PLACE"/>
-              <w:contextualSpacing/>
-              <w:mirrorIndents/>
-              <w:rPr>
-                <w:rFonts w:ascii="Open Sans" w:hAnsi="Open Sans" w:cs="Open Sans"/>
-                <w:sz w:val="18"/>
-                <w:szCs w:val="18"/>
-              </w:rPr>
-            </w:pPr>
-            <w:r>
-              <w:rPr>
-                <w:rFonts w:ascii="Open Sans" w:hAnsi="Open Sans" w:cs="Open Sans"/>
-                <w:sz w:val="18"/>
-                <w:szCs w:val="18"/>
-              </w:rPr>
-              <w:t>Parallel rooms</w:t>
+              <w:t>Lotus room</w:t>
             </w:r>
           </w:p>
         </w:tc>
@@ -3632,7 +3623,7 @@
                 <w:sz w:val="18"/>
                 <w:szCs w:val="18"/>
               </w:rPr>
-              <w:t>Parallel rooms</w:t>
+              <w:t>Tulip room</w:t>
             </w:r>
           </w:p>
         </w:tc>
@@ -3858,7 +3849,7 @@
                 <w:sz w:val="18"/>
                 <w:szCs w:val="18"/>
               </w:rPr>
-              <w:t>Parallel rooms</w:t>
+              <w:t>Tulip room</w:t>
             </w:r>
           </w:p>
         </w:tc>
@@ -4084,7 +4075,7 @@
                 <w:sz w:val="18"/>
                 <w:szCs w:val="18"/>
               </w:rPr>
-              <w:t>Parallel rooms</w:t>
+              <w:t>Tulip room</w:t>
             </w:r>
           </w:p>
         </w:tc>
@@ -4279,7 +4270,7 @@
                 <w:sz w:val="18"/>
                 <w:szCs w:val="18"/>
               </w:rPr>
-              <w:t>Parallel rooms</w:t>
+              <w:t>Carnation room</w:t>
             </w:r>
           </w:p>
         </w:tc>
@@ -4465,7 +4456,7 @@
                 <w:sz w:val="18"/>
                 <w:szCs w:val="18"/>
               </w:rPr>
-              <w:t>Parallel rooms</w:t>
+              <w:t>Iris room</w:t>
             </w:r>
           </w:p>
         </w:tc>
@@ -4520,228 +4511,6 @@
       </w:tr>
       <w:tr>
         <w:trPr>
-          <w:jc w:val="center"/>
-        </w:trPr>
-        <w:tc>
-          <w:tcPr>
-            <w:tcW w:w="743" w:type="pct"/>
-            <w:tcBorders>
-              <w:top w:val="nil"/>
-              <w:bottom w:val="nil"/>
-            </w:tcBorders>
-            <w:shd w:val="clear" w:color="auto" w:fill="auto"/>
-            <w:tcMar>
-              <w:top w:w="80" w:type="dxa"/>
-              <w:left w:w="80" w:type="dxa"/>
-              <w:bottom w:w="80" w:type="dxa"/>
-              <w:right w:w="80" w:type="dxa"/>
-            </w:tcMar>
-            <w:vAlign w:val="center"/>
-          </w:tcPr>
-          <w:p>
-            <w:pPr>
-              <w:pStyle w:val="TIME"/>
-              <w:contextualSpacing/>
-              <w:mirrorIndents/>
-              <w:rPr>
-                <w:rFonts w:ascii="Open Sans" w:hAnsi="Open Sans" w:cs="Open Sans"/>
-                <w:sz w:val="18"/>
-                <w:szCs w:val="18"/>
-                <w:lang w:val="en-GB"/>
-              </w:rPr>
-            </w:pPr>
-            <w:r>
-              <w:rPr>
-                <w:rFonts w:ascii="Open Sans" w:hAnsi="Open Sans" w:cs="Open Sans"/>
-                <w:sz w:val="18"/>
-                <w:szCs w:val="18"/>
-                <w:lang w:val="en-US"/>
-              </w:rPr>
-              <w:t>1</w:t>
-            </w:r>
-            <w:r>
-              <w:rPr>
-                <w:rFonts w:ascii="Open Sans" w:hAnsi="Open Sans" w:cs="Open Sans"/>
-                <w:sz w:val="18"/>
-                <w:szCs w:val="18"/>
-                <w:lang w:val="en-US"/>
-              </w:rPr>
-              <w:t>4</w:t>
-            </w:r>
-            <w:r>
-              <w:rPr>
-                <w:rFonts w:ascii="Open Sans" w:hAnsi="Open Sans" w:cs="Open Sans"/>
-                <w:sz w:val="18"/>
-                <w:szCs w:val="18"/>
-              </w:rPr>
-              <w:t>:</w:t>
-            </w:r>
-            <w:r>
-              <w:rPr>
-                <w:rFonts w:ascii="Open Sans" w:hAnsi="Open Sans" w:cs="Open Sans"/>
-                <w:sz w:val="18"/>
-                <w:szCs w:val="18"/>
-                <w:lang w:val="en-GB"/>
-              </w:rPr>
-              <w:t>08</w:t>
-            </w:r>
-          </w:p>
-        </w:tc>
-        <w:tc>
-          <w:tcPr>
-            <w:tcW w:w="1022" w:type="pct"/>
-            <w:tcBorders>
-              <w:top w:val="nil"/>
-              <w:bottom w:val="single" w:sz="4" w:space="0" w:color="BFBFBF" w:themeColor="background1" w:themeShade="BF"/>
-            </w:tcBorders>
-            <w:shd w:val="clear" w:color="auto" w:fill="auto"/>
-            <w:tcMar>
-              <w:top w:w="80" w:type="dxa"/>
-              <w:left w:w="80" w:type="dxa"/>
-              <w:bottom w:w="80" w:type="dxa"/>
-              <w:right w:w="80" w:type="dxa"/>
-            </w:tcMar>
-          </w:tcPr>
-          <w:p>
-            <w:pPr>
-              <w:spacing w:after="0" w:line="240" w:lineRule="auto"/>
-              <w:contextualSpacing/>
-              <w:mirrorIndents/>
-              <w:jc w:val="center"/>
-              <w:rPr>
-                <w:rFonts w:ascii="Open Sans" w:eastAsia="Times New Roman" w:hAnsi="Open Sans" w:cs="Open Sans"/>
-                <w:color w:val="000000"/>
-                <w:sz w:val="18"/>
-                <w:szCs w:val="18"/>
-              </w:rPr>
-            </w:pPr>
-            <w:r>
-              <w:rPr>
-                <w:noProof/>
-              </w:rPr>
-              <w:drawing>
-                <wp:inline distT="0" distB="0" distL="0" distR="0" wp14:anchorId="62F9D5DB" wp14:editId="258E2AE5">
-                  <wp:extent cx="432000" cy="432000"/>
-                  <wp:effectExtent l="0" t="0" r="6350" b="6350"/>
-                  <wp:docPr id="55" name="Picture 55"/>
-                  <wp:cNvGraphicFramePr>
-                    <a:graphicFrameLocks xmlns:a="http://schemas.openxmlformats.org/drawingml/2006/main" noChangeAspect="1"/>
-                  </wp:cNvGraphicFramePr>
-                  <a:graphic xmlns:a="http://schemas.openxmlformats.org/drawingml/2006/main">
-                    <a:graphicData uri="http://schemas.openxmlformats.org/drawingml/2006/picture">
-                      <pic:pic xmlns:pic="http://schemas.openxmlformats.org/drawingml/2006/picture">
-                        <pic:nvPicPr>
-                          <pic:cNvPr id="1" name=""/>
-                          <pic:cNvPicPr/>
-                        </pic:nvPicPr>
-                        <pic:blipFill rotWithShape="1">
-                          <a:blip r:embed="rId12" cstate="print">
-                            <a:extLst>
-                              <a:ext uri="{28A0092B-C50C-407E-A947-70E740481C1C}">
-                                <a14:useLocalDpi xmlns:a14="http://schemas.microsoft.com/office/drawing/2010/main" val="0"/>
-                              </a:ext>
-                            </a:extLst>
-                          </a:blip>
-                          <a:srcRect l="16639" r="16639"/>
-                          <a:stretch/>
-                        </pic:blipFill>
-                        <pic:spPr bwMode="auto">
-                          <a:xfrm>
-                            <a:off x="0" y="0"/>
-                            <a:ext cx="432000" cy="432000"/>
-                          </a:xfrm>
-                          <a:prstGeom prst="ellipse">
-                            <a:avLst/>
-                          </a:prstGeom>
-                          <a:ln>
-                            <a:noFill/>
-                          </a:ln>
-                          <a:extLst>
-                            <a:ext uri="{53640926-AAD7-44D8-BBD7-CCE9431645EC}">
-                              <a14:shadowObscured xmlns:a14="http://schemas.microsoft.com/office/drawing/2010/main"/>
-                            </a:ext>
-                          </a:extLst>
-                        </pic:spPr>
-                      </pic:pic>
-                    </a:graphicData>
-                  </a:graphic>
-                </wp:inline>
-              </w:drawing>
-            </w:r>
-          </w:p>
-        </w:tc>
-        <w:tc>
-          <w:tcPr>
-            <w:tcW w:w="2184" w:type="pct"/>
-            <w:gridSpan w:val="2"/>
-            <w:tcBorders>
-              <w:top w:val="nil"/>
-              <w:bottom w:val="single" w:sz="4" w:space="0" w:color="BFBFBF" w:themeColor="background1" w:themeShade="BF"/>
-            </w:tcBorders>
-            <w:shd w:val="clear" w:color="auto" w:fill="auto"/>
-            <w:vAlign w:val="center"/>
-          </w:tcPr>
-          <w:p>
-            <w:pPr>
-              <w:pStyle w:val="SPEAKERAFFILIATION"/>
-              <w:contextualSpacing/>
-              <w:mirrorIndents/>
-              <w:rPr>
-                <w:rFonts w:ascii="Open Sans" w:hAnsi="Open Sans" w:cs="Open Sans"/>
-                <w:sz w:val="18"/>
-                <w:szCs w:val="18"/>
-              </w:rPr>
-            </w:pPr>
-            <w:r>
-              <w:rPr>
-                <w:rFonts w:ascii="Open Sans" w:hAnsi="Open Sans" w:cs="Open Sans"/>
-                <w:sz w:val="18"/>
-                <w:szCs w:val="18"/>
-              </w:rPr>
-              <w:t>Bioinformatics and Biological Data Mining</w:t>
-            </w:r>
-          </w:p>
-        </w:tc>
-        <w:tc>
-          <w:tcPr>
-            <w:tcW w:w="1051" w:type="pct"/>
-            <w:tcBorders>
-              <w:top w:val="nil"/>
-              <w:bottom w:val="single" w:sz="4" w:space="0" w:color="BFBFBF" w:themeColor="background1" w:themeShade="BF"/>
-            </w:tcBorders>
-            <w:shd w:val="clear" w:color="auto" w:fill="auto"/>
-            <w:tcMar>
-              <w:top w:w="80" w:type="dxa"/>
-              <w:left w:w="80" w:type="dxa"/>
-              <w:bottom w:w="80" w:type="dxa"/>
-              <w:right w:w="80" w:type="dxa"/>
-            </w:tcMar>
-            <w:vAlign w:val="center"/>
-          </w:tcPr>
-          <w:p>
-            <w:pPr>
-              <w:pStyle w:val="PLACE"/>
-              <w:contextualSpacing/>
-              <w:mirrorIndents/>
-              <w:rPr>
-                <w:rFonts w:ascii="Open Sans" w:hAnsi="Open Sans" w:cs="Open Sans"/>
-                <w:sz w:val="18"/>
-                <w:szCs w:val="18"/>
-              </w:rPr>
-            </w:pPr>
-            <w:r>
-              <w:rPr>
-                <w:rFonts w:ascii="Open Sans" w:hAnsi="Open Sans" w:cs="Open Sans"/>
-                <w:sz w:val="18"/>
-                <w:szCs w:val="18"/>
-              </w:rPr>
-              <w:t>Parallel rooms</w:t>
-            </w:r>
-          </w:p>
-        </w:tc>
-      </w:tr>
-      <w:tr>
-        <w:trPr>
           <w:trHeight w:val="454"/>
           <w:jc w:val="center"/>
         </w:trPr>
@@ -4766,13 +4535,45 @@
               <w:spacing w:after="0" w:line="240" w:lineRule="auto"/>
               <w:contextualSpacing/>
               <w:mirrorIndents/>
-              <w:jc w:val="center"/>
               <w:rPr>
                 <w:rFonts w:ascii="Open Sans" w:eastAsia="Times New Roman" w:hAnsi="Open Sans" w:cs="Open Sans"/>
                 <w:sz w:val="18"/>
                 <w:szCs w:val="18"/>
               </w:rPr>
             </w:pPr>
+            <w:r>
+              <w:rPr>
+                <w:rFonts w:ascii="Open Sans" w:hAnsi="Open Sans" w:cs="Open Sans"/>
+                <w:sz w:val="18"/>
+                <w:szCs w:val="18"/>
+              </w:rPr>
+              <w:t>1</w:t>
+            </w:r>
+            <w:r>
+              <w:rPr>
+                <w:rFonts w:ascii="Open Sans" w:hAnsi="Open Sans" w:cs="Open Sans"/>
+                <w:sz w:val="18"/>
+                <w:szCs w:val="18"/>
+              </w:rPr>
+              <w:t>4</w:t>
+            </w:r>
+            <w:r>
+              <w:rPr>
+                <w:rFonts w:ascii="Open Sans" w:hAnsi="Open Sans" w:cs="Open Sans"/>
+                <w:sz w:val="18"/>
+                <w:szCs w:val="18"/>
+              </w:rPr>
+              <w:t>:</w:t>
+            </w:r>
+            <w:r>
+              <w:rPr>
+                <w:rFonts w:ascii="Open Sans" w:hAnsi="Open Sans" w:cs="Open Sans"/>
+                <w:sz w:val="18"/>
+                <w:szCs w:val="18"/>
+                <w:lang w:val="en-GB"/>
+              </w:rPr>
+              <w:t>08</w:t>
+            </w:r>
           </w:p>
         </w:tc>
         <w:tc>
@@ -4931,7 +4732,7 @@
                 <w:sz w:val="18"/>
                 <w:szCs w:val="18"/>
               </w:rPr>
-              <w:t>Parallel rooms</w:t>
+              <w:t>Dahlia room</w:t>
             </w:r>
           </w:p>
         </w:tc>
@@ -5120,7 +4921,7 @@
                 <w:sz w:val="18"/>
                 <w:szCs w:val="18"/>
               </w:rPr>
-              <w:t>Parallel rooms</w:t>
+              <w:t>Hibiscus room</w:t>
             </w:r>
           </w:p>
         </w:tc>
@@ -5313,7 +5114,31 @@
                 <w:sz w:val="18"/>
                 <w:szCs w:val="18"/>
               </w:rPr>
-              <w:t>Parallel rooms</w:t>
+              <w:t xml:space="preserve">Lotus </w:t>
+            </w:r>
+            <w:r>
+              <w:rPr>
+                <w:rFonts w:ascii="Open Sans" w:hAnsi="Open Sans" w:cs="Open Sans"/>
+                <w:sz w:val="18"/>
+                <w:szCs w:val="18"/>
+              </w:rPr>
+              <w:t xml:space="preserve">and Sunflower </w:t>
+            </w:r>
+            <w:r>
+              <w:rPr>
+                <w:rFonts w:ascii="Open Sans" w:hAnsi="Open Sans" w:cs="Open Sans"/>
+                <w:sz w:val="18"/>
+                <w:szCs w:val="18"/>
+              </w:rPr>
+              <w:t>room</w:t>
+            </w:r>
+            <w:r>
+              <w:rPr>
+                <w:rFonts w:ascii="Open Sans" w:hAnsi="Open Sans" w:cs="Open Sans"/>
+                <w:sz w:val="18"/>
+                <w:szCs w:val="18"/>
+              </w:rPr>
+              <w:t>s</w:t>
             </w:r>
           </w:p>
         </w:tc>
@@ -5505,7 +5330,7 @@
                 <w:sz w:val="18"/>
                 <w:szCs w:val="18"/>
               </w:rPr>
-              <w:t>Parallel rooms</w:t>
+              <w:t>Tulip room</w:t>
             </w:r>
           </w:p>
         </w:tc>
@@ -5700,7 +5525,7 @@
                 <w:sz w:val="18"/>
                 <w:szCs w:val="18"/>
               </w:rPr>
-              <w:t>Parallel rooms</w:t>
+              <w:t>Carnation room</w:t>
             </w:r>
           </w:p>
         </w:tc>
@@ -5887,7 +5712,7 @@
                 <w:sz w:val="18"/>
                 <w:szCs w:val="18"/>
               </w:rPr>
-              <w:t>Parallel rooms</w:t>
+              <w:t>Iris room</w:t>
             </w:r>
           </w:p>
         </w:tc>
@@ -5930,7 +5755,6 @@
                 <w:sz w:val="18"/>
                 <w:szCs w:val="18"/>
               </w:rPr>
-              <w:lastRenderedPageBreak/>
               <w:t>15:</w:t>
             </w:r>
             <w:r>
@@ -6051,6 +5875,84 @@
               </w:rPr>
               <w:br/>
               <w:t>Parallel rooms </w:t>
+            </w:r>
+          </w:p>
+        </w:tc>
+      </w:tr>
+    </w:tbl>
+    <w:p/>
+    <w:tbl>
+      <w:tblPr>
+        <w:tblW w:w="5000" w:type="pct"/>
+        <w:jc w:val="center"/>
+        <w:tblBorders>
+          <w:bottom w:val="single" w:sz="4" w:space="0" w:color="D9D9D9"/>
+          <w:insideH w:val="single" w:sz="4" w:space="0" w:color="D9D9D9"/>
+        </w:tblBorders>
+        <w:tblCellMar>
+          <w:left w:w="0" w:type="dxa"/>
+          <w:right w:w="0" w:type="dxa"/>
+        </w:tblCellMar>
+        <w:tblLook w:val="04A0" w:firstRow="1" w:lastRow="0" w:firstColumn="1" w:lastColumn="0" w:noHBand="0" w:noVBand="1"/>
+      </w:tblPr>
+      <w:tblGrid>
+        <w:gridCol w:w="1342"/>
+        <w:gridCol w:w="1845"/>
+        <w:gridCol w:w="3943"/>
+        <w:gridCol w:w="1897"/>
+      </w:tblGrid>
+      <w:tr>
+        <w:trPr>
+          <w:jc w:val="center"/>
+        </w:trPr>
+        <w:tc>
+          <w:tcPr>
+            <w:tcW w:w="5000" w:type="pct"/>
+            <w:gridSpan w:val="4"/>
+            <w:tcBorders>
+              <w:top w:val="nil"/>
+              <w:bottom w:val="nil"/>
+            </w:tcBorders>
+            <w:shd w:val="clear" w:color="auto" w:fill="009688"/>
+            <w:tcMar>
+              <w:top w:w="80" w:type="dxa"/>
+              <w:left w:w="80" w:type="dxa"/>
+              <w:bottom w:w="80" w:type="dxa"/>
+              <w:right w:w="80" w:type="dxa"/>
+            </w:tcMar>
+            <w:vAlign w:val="center"/>
+          </w:tcPr>
+          <w:p>
+            <w:pPr>
+              <w:pStyle w:val="Heading1"/>
+              <w:contextualSpacing/>
+              <w:mirrorIndents/>
+              <w:rPr>
+                <w:rFonts w:ascii="Open Sans" w:hAnsi="Open Sans" w:cs="Open Sans"/>
+                <w:sz w:val="18"/>
+                <w:lang w:val="en-GB"/>
+              </w:rPr>
+            </w:pPr>
+            <w:r>
+              <w:lastRenderedPageBreak/>
+              <w:br w:type="page"/>
+            </w:r>
+            <w:r>
+              <w:rPr>
+                <w:rFonts w:ascii="Open Sans" w:hAnsi="Open Sans" w:cs="Open Sans"/>
+                <w:sz w:val="18"/>
+                <w:szCs w:val="20"/>
+              </w:rPr>
+              <w:t>SYMPOSIA SESSION II</w:t>
+            </w:r>
+            <w:r>
+              <w:rPr>
+                <w:rFonts w:ascii="Open Sans" w:hAnsi="Open Sans" w:cs="Open Sans"/>
+                <w:sz w:val="18"/>
+                <w:szCs w:val="20"/>
+                <w:lang w:val="en-GB"/>
+              </w:rPr>
+              <w:t>I</w:t>
             </w:r>
           </w:p>
         </w:tc>
@@ -6061,495 +5963,60 @@
         </w:trPr>
         <w:tc>
           <w:tcPr>
-            <w:tcW w:w="5000" w:type="pct"/>
-            <w:gridSpan w:val="5"/>
+            <w:tcW w:w="743" w:type="pct"/>
             <w:tcBorders>
               <w:top w:val="nil"/>
               <w:bottom w:val="nil"/>
             </w:tcBorders>
-            <w:shd w:val="clear" w:color="auto" w:fill="009688"/>
-            <w:tcMar>
-              <w:top w:w="80" w:type="dxa"/>
-              <w:left w:w="80" w:type="dxa"/>
-              <w:bottom w:w="80" w:type="dxa"/>
-              <w:right w:w="80" w:type="dxa"/>
-            </w:tcMar>
-            <w:vAlign w:val="center"/>
-          </w:tcPr>
-          <w:p>
-            <w:pPr>
-              <w:pStyle w:val="Heading1"/>
-              <w:contextualSpacing/>
-              <w:mirrorIndents/>
+            <w:shd w:val="clear" w:color="auto" w:fill="auto"/>
+            <w:tcMar>
+              <w:top w:w="80" w:type="dxa"/>
+              <w:left w:w="80" w:type="dxa"/>
+              <w:bottom w:w="80" w:type="dxa"/>
+              <w:right w:w="80" w:type="dxa"/>
+            </w:tcMar>
+            <w:vAlign w:val="center"/>
+          </w:tcPr>
+          <w:p>
+            <w:pPr>
+              <w:spacing w:after="0" w:line="240" w:lineRule="auto"/>
+              <w:contextualSpacing/>
+              <w:mirrorIndents/>
+              <w:rPr>
+                <w:rFonts w:ascii="Open Sans" w:eastAsia="Times New Roman" w:hAnsi="Open Sans" w:cs="Open Sans"/>
+                <w:sz w:val="18"/>
+                <w:szCs w:val="20"/>
+              </w:rPr>
+            </w:pPr>
+            <w:r>
+              <w:rPr>
+                <w:rFonts w:ascii="Open Sans" w:hAnsi="Open Sans" w:cs="Open Sans"/>
+                <w:sz w:val="18"/>
+              </w:rPr>
+              <w:t>1</w:t>
+            </w:r>
+            <w:r>
+              <w:rPr>
+                <w:rFonts w:ascii="Open Sans" w:hAnsi="Open Sans" w:cs="Open Sans"/>
+                <w:sz w:val="18"/>
+              </w:rPr>
+              <w:t>5</w:t>
+            </w:r>
+            <w:r>
+              <w:rPr>
+                <w:rFonts w:ascii="Open Sans" w:hAnsi="Open Sans" w:cs="Open Sans"/>
+                <w:sz w:val="18"/>
+              </w:rPr>
+              <w:t>:</w:t>
+            </w:r>
+            <w:r>
               <w:rPr>
                 <w:rFonts w:ascii="Open Sans" w:hAnsi="Open Sans" w:cs="Open Sans"/>
                 <w:sz w:val="18"/>
                 <w:lang w:val="en-GB"/>
               </w:rPr>
-            </w:pPr>
-            <w:r>
-              <w:br w:type="page"/>
-            </w:r>
-            <w:r>
-              <w:rPr>
-                <w:rFonts w:ascii="Open Sans" w:hAnsi="Open Sans" w:cs="Open Sans"/>
-                <w:sz w:val="18"/>
-                <w:szCs w:val="20"/>
-              </w:rPr>
-              <w:t>SYMPOSIA SESSION II</w:t>
-            </w:r>
-            <w:r>
-              <w:rPr>
-                <w:rFonts w:ascii="Open Sans" w:hAnsi="Open Sans" w:cs="Open Sans"/>
-                <w:sz w:val="18"/>
-                <w:szCs w:val="20"/>
-                <w:lang w:val="en-GB"/>
-              </w:rPr>
-              <w:t>I</w:t>
-            </w:r>
-          </w:p>
-        </w:tc>
-      </w:tr>
-      <w:tr>
-        <w:trPr>
-          <w:jc w:val="center"/>
-        </w:trPr>
-        <w:tc>
-          <w:tcPr>
-            <w:tcW w:w="743" w:type="pct"/>
-            <w:tcBorders>
-              <w:top w:val="nil"/>
-              <w:bottom w:val="nil"/>
-            </w:tcBorders>
-            <w:shd w:val="clear" w:color="auto" w:fill="auto"/>
-            <w:tcMar>
-              <w:top w:w="80" w:type="dxa"/>
-              <w:left w:w="80" w:type="dxa"/>
-              <w:bottom w:w="80" w:type="dxa"/>
-              <w:right w:w="80" w:type="dxa"/>
-            </w:tcMar>
-            <w:vAlign w:val="center"/>
-          </w:tcPr>
-          <w:p>
-            <w:pPr>
-              <w:pStyle w:val="TIME"/>
-              <w:contextualSpacing/>
-              <w:mirrorIndents/>
-              <w:rPr>
-                <w:rFonts w:ascii="Open Sans" w:hAnsi="Open Sans" w:cs="Open Sans"/>
-                <w:sz w:val="18"/>
-                <w:lang w:val="en-GB"/>
-              </w:rPr>
-            </w:pPr>
-            <w:r>
-              <w:rPr>
-                <w:rFonts w:ascii="Open Sans" w:hAnsi="Open Sans" w:cs="Open Sans"/>
-                <w:sz w:val="18"/>
-                <w:lang w:val="en-US"/>
-              </w:rPr>
-              <w:t>1</w:t>
-            </w:r>
-            <w:r>
-              <w:rPr>
-                <w:rFonts w:ascii="Open Sans" w:hAnsi="Open Sans" w:cs="Open Sans"/>
-                <w:sz w:val="18"/>
-                <w:lang w:val="en-US"/>
-              </w:rPr>
-              <w:t>5</w:t>
-            </w:r>
-            <w:r>
-              <w:rPr>
-                <w:rFonts w:ascii="Open Sans" w:hAnsi="Open Sans" w:cs="Open Sans"/>
-                <w:sz w:val="18"/>
-              </w:rPr>
-              <w:t>:</w:t>
-            </w:r>
-            <w:r>
-              <w:rPr>
-                <w:rFonts w:ascii="Open Sans" w:hAnsi="Open Sans" w:cs="Open Sans"/>
-                <w:sz w:val="18"/>
-                <w:lang w:val="en-GB"/>
-              </w:rPr>
               <w:t>45–17:10</w:t>
             </w:r>
-          </w:p>
-        </w:tc>
-        <w:tc>
-          <w:tcPr>
-            <w:tcW w:w="1022" w:type="pct"/>
-            <w:tcBorders>
-              <w:top w:val="nil"/>
-              <w:bottom w:val="single" w:sz="4" w:space="0" w:color="BFBFBF" w:themeColor="background1" w:themeShade="BF"/>
-            </w:tcBorders>
-            <w:shd w:val="clear" w:color="auto" w:fill="auto"/>
-            <w:tcMar>
-              <w:top w:w="80" w:type="dxa"/>
-              <w:left w:w="80" w:type="dxa"/>
-              <w:bottom w:w="80" w:type="dxa"/>
-              <w:right w:w="80" w:type="dxa"/>
-            </w:tcMar>
-          </w:tcPr>
-          <w:p>
-            <w:pPr>
-              <w:spacing w:after="0" w:line="240" w:lineRule="auto"/>
-              <w:contextualSpacing/>
-              <w:mirrorIndents/>
-              <w:jc w:val="center"/>
-              <w:rPr>
-                <w:rFonts w:ascii="Open Sans" w:eastAsia="Times New Roman" w:hAnsi="Open Sans" w:cs="Open Sans"/>
-                <w:color w:val="000000"/>
-                <w:sz w:val="18"/>
-                <w:szCs w:val="20"/>
-              </w:rPr>
-            </w:pPr>
-            <w:r>
-              <w:rPr>
-                <w:noProof/>
-              </w:rPr>
-              <w:drawing>
-                <wp:inline distT="0" distB="0" distL="0" distR="0" wp14:anchorId="5042A8B7" wp14:editId="284F531E">
-                  <wp:extent cx="432000" cy="432000"/>
-                  <wp:effectExtent l="0" t="0" r="6350" b="6350"/>
-                  <wp:docPr id="67" name="Picture 67"/>
-                  <wp:cNvGraphicFramePr>
-                    <a:graphicFrameLocks xmlns:a="http://schemas.openxmlformats.org/drawingml/2006/main" noChangeAspect="1"/>
-                  </wp:cNvGraphicFramePr>
-                  <a:graphic xmlns:a="http://schemas.openxmlformats.org/drawingml/2006/main">
-                    <a:graphicData uri="http://schemas.openxmlformats.org/drawingml/2006/picture">
-                      <pic:pic xmlns:pic="http://schemas.openxmlformats.org/drawingml/2006/picture">
-                        <pic:nvPicPr>
-                          <pic:cNvPr id="1" name=""/>
-                          <pic:cNvPicPr/>
-                        </pic:nvPicPr>
-                        <pic:blipFill rotWithShape="1">
-                          <a:blip r:embed="rId12" cstate="print">
-                            <a:extLst>
-                              <a:ext uri="{28A0092B-C50C-407E-A947-70E740481C1C}">
-                                <a14:useLocalDpi xmlns:a14="http://schemas.microsoft.com/office/drawing/2010/main" val="0"/>
-                              </a:ext>
-                            </a:extLst>
-                          </a:blip>
-                          <a:srcRect l="16639" r="16639"/>
-                          <a:stretch/>
-                        </pic:blipFill>
-                        <pic:spPr bwMode="auto">
-                          <a:xfrm>
-                            <a:off x="0" y="0"/>
-                            <a:ext cx="432000" cy="432000"/>
-                          </a:xfrm>
-                          <a:prstGeom prst="ellipse">
-                            <a:avLst/>
-                          </a:prstGeom>
-                          <a:ln>
-                            <a:noFill/>
-                          </a:ln>
-                          <a:extLst>
-                            <a:ext uri="{53640926-AAD7-44D8-BBD7-CCE9431645EC}">
-                              <a14:shadowObscured xmlns:a14="http://schemas.microsoft.com/office/drawing/2010/main"/>
-                            </a:ext>
-                          </a:extLst>
-                        </pic:spPr>
-                      </pic:pic>
-                    </a:graphicData>
-                  </a:graphic>
-                </wp:inline>
-              </w:drawing>
-            </w:r>
-          </w:p>
-        </w:tc>
-        <w:tc>
-          <w:tcPr>
-            <w:tcW w:w="2184" w:type="pct"/>
-            <w:gridSpan w:val="2"/>
-            <w:tcBorders>
-              <w:top w:val="nil"/>
-              <w:bottom w:val="single" w:sz="4" w:space="0" w:color="BFBFBF" w:themeColor="background1" w:themeShade="BF"/>
-            </w:tcBorders>
-            <w:shd w:val="clear" w:color="auto" w:fill="auto"/>
-            <w:vAlign w:val="center"/>
-          </w:tcPr>
-          <w:p>
-            <w:pPr>
-              <w:pStyle w:val="SPEAKERAFFILIATION"/>
-              <w:contextualSpacing/>
-              <w:mirrorIndents/>
-              <w:rPr>
-                <w:rFonts w:ascii="Open Sans" w:hAnsi="Open Sans" w:cs="Open Sans"/>
-                <w:sz w:val="18"/>
-              </w:rPr>
-            </w:pPr>
-            <w:r>
-              <w:rPr>
-                <w:rFonts w:ascii="Open Sans" w:hAnsi="Open Sans" w:cs="Open Sans"/>
-                <w:sz w:val="18"/>
-                <w:szCs w:val="18"/>
-              </w:rPr>
-              <w:t>Bioinformatics and Biological Data Mining</w:t>
-            </w:r>
-          </w:p>
-        </w:tc>
-        <w:tc>
-          <w:tcPr>
-            <w:tcW w:w="1051" w:type="pct"/>
-            <w:tcBorders>
-              <w:top w:val="nil"/>
-              <w:bottom w:val="single" w:sz="4" w:space="0" w:color="BFBFBF" w:themeColor="background1" w:themeShade="BF"/>
-            </w:tcBorders>
-            <w:shd w:val="clear" w:color="auto" w:fill="auto"/>
-            <w:tcMar>
-              <w:top w:w="80" w:type="dxa"/>
-              <w:left w:w="80" w:type="dxa"/>
-              <w:bottom w:w="80" w:type="dxa"/>
-              <w:right w:w="80" w:type="dxa"/>
-            </w:tcMar>
-            <w:vAlign w:val="center"/>
-          </w:tcPr>
-          <w:p>
-            <w:pPr>
-              <w:pStyle w:val="PLACE"/>
-              <w:contextualSpacing/>
-              <w:mirrorIndents/>
-              <w:rPr>
-                <w:rFonts w:ascii="Open Sans" w:hAnsi="Open Sans" w:cs="Open Sans"/>
-                <w:sz w:val="18"/>
-              </w:rPr>
-            </w:pPr>
-            <w:r>
-              <w:rPr>
-                <w:rFonts w:ascii="Open Sans" w:hAnsi="Open Sans" w:cs="Open Sans"/>
-                <w:sz w:val="18"/>
-                <w:szCs w:val="18"/>
-              </w:rPr>
-              <w:t>Parallel rooms</w:t>
-            </w:r>
-          </w:p>
-        </w:tc>
-      </w:tr>
-      <w:tr>
-        <w:trPr>
-          <w:jc w:val="center"/>
-        </w:trPr>
-        <w:tc>
-          <w:tcPr>
-            <w:tcW w:w="743" w:type="pct"/>
-            <w:tcBorders>
-              <w:top w:val="nil"/>
-              <w:bottom w:val="nil"/>
-            </w:tcBorders>
-            <w:shd w:val="clear" w:color="auto" w:fill="auto"/>
-            <w:tcMar>
-              <w:top w:w="80" w:type="dxa"/>
-              <w:left w:w="80" w:type="dxa"/>
-              <w:bottom w:w="80" w:type="dxa"/>
-              <w:right w:w="80" w:type="dxa"/>
-            </w:tcMar>
-            <w:vAlign w:val="center"/>
-          </w:tcPr>
-          <w:p>
-            <w:pPr>
-              <w:spacing w:after="0" w:line="240" w:lineRule="auto"/>
-              <w:contextualSpacing/>
-              <w:mirrorIndents/>
-              <w:jc w:val="center"/>
-              <w:rPr>
-                <w:rFonts w:ascii="Open Sans" w:eastAsia="Times New Roman" w:hAnsi="Open Sans" w:cs="Open Sans"/>
-                <w:sz w:val="18"/>
-                <w:szCs w:val="20"/>
-              </w:rPr>
-            </w:pPr>
-          </w:p>
-        </w:tc>
-        <w:tc>
-          <w:tcPr>
-            <w:tcW w:w="1022" w:type="pct"/>
-            <w:tcBorders>
-              <w:top w:val="single" w:sz="4" w:space="0" w:color="BFBFBF" w:themeColor="background1" w:themeShade="BF"/>
-              <w:bottom w:val="single" w:sz="4" w:space="0" w:color="BFBFBF" w:themeColor="background1" w:themeShade="BF"/>
-            </w:tcBorders>
-            <w:shd w:val="clear" w:color="auto" w:fill="auto"/>
-            <w:tcMar>
-              <w:top w:w="80" w:type="dxa"/>
-              <w:left w:w="80" w:type="dxa"/>
-              <w:bottom w:w="80" w:type="dxa"/>
-              <w:right w:w="80" w:type="dxa"/>
-            </w:tcMar>
-          </w:tcPr>
-          <w:p>
-            <w:pPr>
-              <w:spacing w:after="0" w:line="240" w:lineRule="auto"/>
-              <w:contextualSpacing/>
-              <w:mirrorIndents/>
-              <w:jc w:val="center"/>
-              <w:rPr>
-                <w:rFonts w:ascii="Open Sans" w:eastAsia="Times New Roman" w:hAnsi="Open Sans" w:cs="Open Sans"/>
-                <w:b/>
-                <w:bCs/>
-                <w:noProof/>
-                <w:color w:val="000000"/>
-                <w:sz w:val="18"/>
-                <w:szCs w:val="20"/>
-                <w:lang w:val="id-ID" w:eastAsia="id-ID"/>
-              </w:rPr>
-            </w:pPr>
-            <w:r>
-              <w:rPr>
-                <w:noProof/>
-              </w:rPr>
-              <w:drawing>
-                <wp:inline distT="0" distB="0" distL="0" distR="0" wp14:anchorId="30882336" wp14:editId="71BBA90E">
-                  <wp:extent cx="432000" cy="432000"/>
-                  <wp:effectExtent l="0" t="0" r="6350" b="6350"/>
-                  <wp:docPr id="68" name="Picture 68" descr="Biomedical Engineering and Technology"/>
-                  <wp:cNvGraphicFramePr>
-                    <a:graphicFrameLocks xmlns:a="http://schemas.openxmlformats.org/drawingml/2006/main" noChangeAspect="1"/>
-                  </wp:cNvGraphicFramePr>
-                  <a:graphic xmlns:a="http://schemas.openxmlformats.org/drawingml/2006/main">
-                    <a:graphicData uri="http://schemas.openxmlformats.org/drawingml/2006/picture">
-                      <pic:pic xmlns:pic="http://schemas.openxmlformats.org/drawingml/2006/picture">
-                        <pic:nvPicPr>
-                          <pic:cNvPr id="0" name="Picture 5" descr="Biomedical Engineering and Technology"/>
-                          <pic:cNvPicPr>
-                            <a:picLocks noChangeAspect="1" noChangeArrowheads="1"/>
-                          </pic:cNvPicPr>
-                        </pic:nvPicPr>
-                        <pic:blipFill rotWithShape="1">
-                          <a:blip r:embed="rId13" cstate="print">
-                            <a:extLst>
-                              <a:ext uri="{28A0092B-C50C-407E-A947-70E740481C1C}">
-                                <a14:useLocalDpi xmlns:a14="http://schemas.microsoft.com/office/drawing/2010/main" val="0"/>
-                              </a:ext>
-                            </a:extLst>
-                          </a:blip>
-                          <a:srcRect l="16811" r="16811"/>
-                          <a:stretch/>
-                        </pic:blipFill>
-                        <pic:spPr bwMode="auto">
-                          <a:xfrm>
-                            <a:off x="0" y="0"/>
-                            <a:ext cx="432000" cy="432000"/>
-                          </a:xfrm>
-                          <a:prstGeom prst="ellipse">
-                            <a:avLst/>
-                          </a:prstGeom>
-                          <a:noFill/>
-                          <a:ln>
-                            <a:noFill/>
-                          </a:ln>
-                          <a:extLst>
-                            <a:ext uri="{53640926-AAD7-44D8-BBD7-CCE9431645EC}">
-                              <a14:shadowObscured xmlns:a14="http://schemas.microsoft.com/office/drawing/2010/main"/>
-                            </a:ext>
-                          </a:extLst>
-                        </pic:spPr>
-                      </pic:pic>
-                    </a:graphicData>
-                  </a:graphic>
-                </wp:inline>
-              </w:drawing>
-            </w:r>
-          </w:p>
-        </w:tc>
-        <w:tc>
-          <w:tcPr>
-            <w:tcW w:w="2184" w:type="pct"/>
-            <w:gridSpan w:val="2"/>
-            <w:tcBorders>
-              <w:top w:val="single" w:sz="4" w:space="0" w:color="BFBFBF" w:themeColor="background1" w:themeShade="BF"/>
-              <w:bottom w:val="single" w:sz="4" w:space="0" w:color="BFBFBF" w:themeColor="background1" w:themeShade="BF"/>
-            </w:tcBorders>
-            <w:shd w:val="clear" w:color="auto" w:fill="auto"/>
-            <w:vAlign w:val="center"/>
-          </w:tcPr>
-          <w:p>
-            <w:pPr>
-              <w:pStyle w:val="SPEAKERAFFILIATION"/>
-              <w:contextualSpacing/>
-              <w:mirrorIndents/>
-              <w:rPr>
-                <w:rFonts w:ascii="Open Sans" w:hAnsi="Open Sans" w:cs="Open Sans"/>
-                <w:sz w:val="18"/>
-              </w:rPr>
-            </w:pPr>
-            <w:r>
-              <w:rPr>
-                <w:rFonts w:ascii="Open Sans" w:hAnsi="Open Sans" w:cs="Open Sans"/>
-                <w:sz w:val="18"/>
-                <w:szCs w:val="18"/>
-              </w:rPr>
-              <w:t>Biomedical Engineering and Technology</w:t>
-            </w:r>
-          </w:p>
-        </w:tc>
-        <w:tc>
-          <w:tcPr>
-            <w:tcW w:w="1051" w:type="pct"/>
-            <w:tcBorders>
-              <w:top w:val="single" w:sz="4" w:space="0" w:color="BFBFBF" w:themeColor="background1" w:themeShade="BF"/>
-              <w:bottom w:val="single" w:sz="4" w:space="0" w:color="BFBFBF" w:themeColor="background1" w:themeShade="BF"/>
-            </w:tcBorders>
-            <w:shd w:val="clear" w:color="auto" w:fill="auto"/>
-            <w:tcMar>
-              <w:top w:w="80" w:type="dxa"/>
-              <w:left w:w="80" w:type="dxa"/>
-              <w:bottom w:w="80" w:type="dxa"/>
-              <w:right w:w="80" w:type="dxa"/>
-            </w:tcMar>
-            <w:vAlign w:val="center"/>
-          </w:tcPr>
-          <w:p>
-            <w:pPr>
-              <w:pStyle w:val="PLACE"/>
-              <w:contextualSpacing/>
-              <w:mirrorIndents/>
-              <w:rPr>
-                <w:rFonts w:ascii="Open Sans" w:hAnsi="Open Sans" w:cs="Open Sans"/>
-                <w:color w:val="000000"/>
-                <w:sz w:val="18"/>
-              </w:rPr>
-            </w:pPr>
-            <w:r>
-              <w:rPr>
-                <w:rFonts w:ascii="Open Sans" w:hAnsi="Open Sans" w:cs="Open Sans"/>
-                <w:sz w:val="18"/>
-                <w:szCs w:val="18"/>
-              </w:rPr>
-              <w:t>Parallel rooms</w:t>
-            </w:r>
-          </w:p>
-        </w:tc>
-      </w:tr>
-      <w:tr>
-        <w:trPr>
-          <w:jc w:val="center"/>
-        </w:trPr>
-        <w:tc>
-          <w:tcPr>
-            <w:tcW w:w="743" w:type="pct"/>
-            <w:tcBorders>
-              <w:top w:val="nil"/>
-              <w:bottom w:val="nil"/>
-            </w:tcBorders>
-            <w:shd w:val="clear" w:color="auto" w:fill="auto"/>
-            <w:tcMar>
-              <w:top w:w="80" w:type="dxa"/>
-              <w:left w:w="80" w:type="dxa"/>
-              <w:bottom w:w="80" w:type="dxa"/>
-              <w:right w:w="80" w:type="dxa"/>
-            </w:tcMar>
-            <w:vAlign w:val="center"/>
-          </w:tcPr>
-          <w:p>
-            <w:pPr>
-              <w:spacing w:after="0" w:line="240" w:lineRule="auto"/>
-              <w:contextualSpacing/>
-              <w:mirrorIndents/>
-              <w:jc w:val="center"/>
-              <w:rPr>
-                <w:rFonts w:ascii="Open Sans" w:eastAsia="Times New Roman" w:hAnsi="Open Sans" w:cs="Open Sans"/>
-                <w:sz w:val="18"/>
-                <w:szCs w:val="20"/>
-              </w:rPr>
-            </w:pPr>
           </w:p>
         </w:tc>
         <w:tc>
@@ -6638,7 +6105,6 @@
         <w:tc>
           <w:tcPr>
             <w:tcW w:w="2184" w:type="pct"/>
-            <w:gridSpan w:val="2"/>
             <w:tcBorders>
               <w:top w:val="single" w:sz="4" w:space="0" w:color="BFBFBF" w:themeColor="background1" w:themeShade="BF"/>
               <w:bottom w:val="single" w:sz="4" w:space="0" w:color="BFBFBF" w:themeColor="background1" w:themeShade="BF"/>
@@ -6699,7 +6165,7 @@
                 <w:sz w:val="18"/>
                 <w:szCs w:val="18"/>
               </w:rPr>
-              <w:t>Parallel rooms</w:t>
+              <w:t>Hibiscus room</w:t>
             </w:r>
           </w:p>
         </w:tc>
@@ -6829,7 +6295,6 @@
         <w:tc>
           <w:tcPr>
             <w:tcW w:w="2184" w:type="pct"/>
-            <w:gridSpan w:val="2"/>
             <w:tcBorders>
               <w:top w:val="single" w:sz="4" w:space="0" w:color="BFBFBF" w:themeColor="background1" w:themeShade="BF"/>
               <w:bottom w:val="single" w:sz="4" w:space="0" w:color="BFBFBF" w:themeColor="background1" w:themeShade="BF"/>
@@ -6890,7 +6355,7 @@
                 <w:sz w:val="18"/>
                 <w:szCs w:val="18"/>
               </w:rPr>
-              <w:t>Parallel rooms</w:t>
+              <w:t>Lotus and Sunflower rooms</w:t>
             </w:r>
           </w:p>
         </w:tc>
@@ -7016,7 +6481,6 @@
         <w:tc>
           <w:tcPr>
             <w:tcW w:w="2184" w:type="pct"/>
-            <w:gridSpan w:val="2"/>
             <w:tcBorders>
               <w:top w:val="single" w:sz="4" w:space="0" w:color="BFBFBF" w:themeColor="background1" w:themeShade="BF"/>
               <w:bottom w:val="single" w:sz="4" w:space="0" w:color="BFBFBF" w:themeColor="background1" w:themeShade="BF"/>
@@ -7077,196 +6541,31 @@
                 <w:sz w:val="18"/>
                 <w:szCs w:val="18"/>
               </w:rPr>
-              <w:t>Parallel rooms</w:t>
-            </w:r>
-          </w:p>
-        </w:tc>
-      </w:tr>
-      <w:tr>
-        <w:trPr>
-          <w:jc w:val="center"/>
-        </w:trPr>
-        <w:tc>
-          <w:tcPr>
-            <w:tcW w:w="743" w:type="pct"/>
-            <w:tcBorders>
-              <w:top w:val="nil"/>
-              <w:bottom w:val="nil"/>
-            </w:tcBorders>
-            <w:shd w:val="clear" w:color="auto" w:fill="auto"/>
-            <w:tcMar>
-              <w:top w:w="80" w:type="dxa"/>
-              <w:left w:w="80" w:type="dxa"/>
-              <w:bottom w:w="80" w:type="dxa"/>
-              <w:right w:w="80" w:type="dxa"/>
-            </w:tcMar>
-            <w:vAlign w:val="center"/>
-          </w:tcPr>
-          <w:p>
-            <w:pPr>
-              <w:spacing w:after="0" w:line="240" w:lineRule="auto"/>
-              <w:contextualSpacing/>
-              <w:mirrorIndents/>
-              <w:jc w:val="center"/>
-              <w:rPr>
-                <w:rFonts w:ascii="Open Sans" w:eastAsia="Times New Roman" w:hAnsi="Open Sans" w:cs="Open Sans"/>
-                <w:color w:val="000000"/>
-                <w:sz w:val="18"/>
-                <w:szCs w:val="20"/>
-              </w:rPr>
-            </w:pPr>
-          </w:p>
-        </w:tc>
-        <w:tc>
-          <w:tcPr>
-            <w:tcW w:w="1022" w:type="pct"/>
-            <w:tcBorders>
-              <w:top w:val="single" w:sz="4" w:space="0" w:color="BFBFBF" w:themeColor="background1" w:themeShade="BF"/>
-              <w:bottom w:val="single" w:sz="4" w:space="0" w:color="BFBFBF" w:themeColor="background1" w:themeShade="BF"/>
-            </w:tcBorders>
-            <w:shd w:val="clear" w:color="auto" w:fill="auto"/>
-            <w:tcMar>
-              <w:top w:w="80" w:type="dxa"/>
-              <w:left w:w="80" w:type="dxa"/>
-              <w:bottom w:w="80" w:type="dxa"/>
-              <w:right w:w="80" w:type="dxa"/>
-            </w:tcMar>
-          </w:tcPr>
-          <w:p>
-            <w:pPr>
-              <w:spacing w:after="0" w:line="240" w:lineRule="auto"/>
-              <w:contextualSpacing/>
-              <w:mirrorIndents/>
-              <w:jc w:val="center"/>
-              <w:rPr>
-                <w:rFonts w:ascii="Open Sans" w:eastAsia="Times New Roman" w:hAnsi="Open Sans" w:cs="Open Sans"/>
-                <w:noProof/>
-                <w:sz w:val="18"/>
-                <w:szCs w:val="20"/>
-              </w:rPr>
-            </w:pPr>
-            <w:r>
-              <w:rPr>
-                <w:noProof/>
-              </w:rPr>
-              <w:drawing>
-                <wp:inline distT="0" distB="0" distL="0" distR="0" wp14:anchorId="40D09304" wp14:editId="1CA4D281">
-                  <wp:extent cx="432000" cy="432000"/>
-                  <wp:effectExtent l="0" t="0" r="6350" b="6350"/>
-                  <wp:docPr id="72" name="Picture 72" descr="Public Health "/>
-                  <wp:cNvGraphicFramePr>
-                    <a:graphicFrameLocks xmlns:a="http://schemas.openxmlformats.org/drawingml/2006/main" noChangeAspect="1"/>
-                  </wp:cNvGraphicFramePr>
-                  <a:graphic xmlns:a="http://schemas.openxmlformats.org/drawingml/2006/main">
-                    <a:graphicData uri="http://schemas.openxmlformats.org/drawingml/2006/picture">
-                      <pic:pic xmlns:pic="http://schemas.openxmlformats.org/drawingml/2006/picture">
-                        <pic:nvPicPr>
-                          <pic:cNvPr id="0" name="Picture 7" descr="Public Health "/>
-                          <pic:cNvPicPr>
-                            <a:picLocks noChangeAspect="1" noChangeArrowheads="1"/>
-                          </pic:cNvPicPr>
-                        </pic:nvPicPr>
-                        <pic:blipFill rotWithShape="1">
-                          <a:blip r:embed="rId21" cstate="print">
-                            <a:extLst>
-                              <a:ext uri="{28A0092B-C50C-407E-A947-70E740481C1C}">
-                                <a14:useLocalDpi xmlns:a14="http://schemas.microsoft.com/office/drawing/2010/main" val="0"/>
-                              </a:ext>
-                            </a:extLst>
-                          </a:blip>
-                          <a:srcRect l="16811" r="16811"/>
-                          <a:stretch/>
-                        </pic:blipFill>
-                        <pic:spPr bwMode="auto">
-                          <a:xfrm>
-                            <a:off x="0" y="0"/>
-                            <a:ext cx="432000" cy="432000"/>
-                          </a:xfrm>
-                          <a:prstGeom prst="ellipse">
-                            <a:avLst/>
-                          </a:prstGeom>
-                          <a:noFill/>
-                          <a:ln>
-                            <a:noFill/>
-                          </a:ln>
-                          <a:extLst>
-                            <a:ext uri="{53640926-AAD7-44D8-BBD7-CCE9431645EC}">
-                              <a14:shadowObscured xmlns:a14="http://schemas.microsoft.com/office/drawing/2010/main"/>
-                            </a:ext>
-                          </a:extLst>
-                        </pic:spPr>
-                      </pic:pic>
-                    </a:graphicData>
-                  </a:graphic>
-                </wp:inline>
-              </w:drawing>
-            </w:r>
-          </w:p>
-        </w:tc>
-        <w:tc>
-          <w:tcPr>
-            <w:tcW w:w="2184" w:type="pct"/>
-            <w:gridSpan w:val="2"/>
-            <w:tcBorders>
-              <w:top w:val="single" w:sz="4" w:space="0" w:color="BFBFBF" w:themeColor="background1" w:themeShade="BF"/>
-              <w:bottom w:val="single" w:sz="4" w:space="0" w:color="BFBFBF" w:themeColor="background1" w:themeShade="BF"/>
-            </w:tcBorders>
-            <w:shd w:val="clear" w:color="auto" w:fill="auto"/>
-            <w:vAlign w:val="center"/>
-          </w:tcPr>
-          <w:p>
-            <w:pPr>
-              <w:pStyle w:val="SPEAKERAFFILIATION"/>
-              <w:contextualSpacing/>
-              <w:mirrorIndents/>
-              <w:rPr>
-                <w:rFonts w:ascii="Open Sans" w:hAnsi="Open Sans" w:cs="Open Sans"/>
-                <w:sz w:val="18"/>
-              </w:rPr>
-            </w:pPr>
-            <w:r>
-              <w:rPr>
-                <w:rFonts w:ascii="Open Sans" w:hAnsi="Open Sans" w:cs="Open Sans"/>
-                <w:sz w:val="18"/>
-                <w:szCs w:val="18"/>
-              </w:rPr>
-              <w:t>Public Health</w:t>
-            </w:r>
-          </w:p>
-        </w:tc>
-        <w:tc>
-          <w:tcPr>
-            <w:tcW w:w="1051" w:type="pct"/>
-            <w:tcBorders>
-              <w:top w:val="single" w:sz="4" w:space="0" w:color="BFBFBF" w:themeColor="background1" w:themeShade="BF"/>
-              <w:bottom w:val="single" w:sz="4" w:space="0" w:color="BFBFBF" w:themeColor="background1" w:themeShade="BF"/>
-            </w:tcBorders>
-            <w:shd w:val="clear" w:color="auto" w:fill="auto"/>
-            <w:tcMar>
-              <w:top w:w="80" w:type="dxa"/>
-              <w:left w:w="80" w:type="dxa"/>
-              <w:bottom w:w="80" w:type="dxa"/>
-              <w:right w:w="80" w:type="dxa"/>
-            </w:tcMar>
-            <w:vAlign w:val="center"/>
-          </w:tcPr>
-          <w:p>
-            <w:pPr>
-              <w:pStyle w:val="PLACE"/>
-              <w:contextualSpacing/>
-              <w:mirrorIndents/>
-              <w:rPr>
-                <w:rFonts w:ascii="Open Sans" w:hAnsi="Open Sans" w:cs="Open Sans"/>
-                <w:sz w:val="18"/>
-              </w:rPr>
-            </w:pPr>
-            <w:r>
-              <w:rPr>
-                <w:rFonts w:ascii="Open Sans" w:hAnsi="Open Sans" w:cs="Open Sans"/>
-                <w:sz w:val="18"/>
-                <w:szCs w:val="18"/>
-              </w:rPr>
-              <w:t>Parallel rooms</w:t>
+              <w:t xml:space="preserve">Tulip </w:t>
+            </w:r>
+            <w:r>
+              <w:rPr>
+                <w:rFonts w:ascii="Open Sans" w:hAnsi="Open Sans" w:cs="Open Sans"/>
+                <w:sz w:val="18"/>
+                <w:szCs w:val="18"/>
+              </w:rPr>
+              <w:t xml:space="preserve">and Carnation </w:t>
+            </w:r>
+            <w:r>
+              <w:rPr>
+                <w:rFonts w:ascii="Open Sans" w:hAnsi="Open Sans" w:cs="Open Sans"/>
+                <w:sz w:val="18"/>
+                <w:szCs w:val="18"/>
+              </w:rPr>
+              <w:t>room</w:t>
+            </w:r>
+            <w:r>
+              <w:rPr>
+                <w:rFonts w:ascii="Open Sans" w:hAnsi="Open Sans" w:cs="Open Sans"/>
+                <w:sz w:val="18"/>
+                <w:szCs w:val="18"/>
+              </w:rPr>
+              <w:t>s</w:t>
             </w:r>
           </w:p>
         </w:tc>
@@ -7396,7 +6695,6 @@
         <w:tc>
           <w:tcPr>
             <w:tcW w:w="2184" w:type="pct"/>
-            <w:gridSpan w:val="2"/>
             <w:tcBorders>
               <w:top w:val="single" w:sz="4" w:space="0" w:color="BFBFBF" w:themeColor="background1" w:themeShade="BF"/>
               <w:bottom w:val="single" w:sz="4" w:space="0" w:color="BFBFBF" w:themeColor="background1" w:themeShade="BF"/>
@@ -7457,7 +6755,7 @@
                 <w:sz w:val="18"/>
                 <w:szCs w:val="18"/>
               </w:rPr>
-              <w:t>Parallel rooms</w:t>
+              <w:t>Iris room</w:t>
             </w:r>
           </w:p>
         </w:tc>
@@ -7469,7 +6767,7 @@
         <w:tc>
           <w:tcPr>
             <w:tcW w:w="5000" w:type="pct"/>
-            <w:gridSpan w:val="5"/>
+            <w:gridSpan w:val="4"/>
             <w:tcBorders>
               <w:top w:val="nil"/>
               <w:bottom w:val="single" w:sz="4" w:space="0" w:color="BFBFBF" w:themeColor="background1" w:themeShade="BF"/>
@@ -7559,47 +6857,7 @@
                 <w:sz w:val="18"/>
                 <w:lang w:val="en-GB"/>
               </w:rPr>
-              <w:t>00</w:t>
-            </w:r>
-            <w:r>
-              <w:rPr>
-                <w:rFonts w:ascii="Open Sans" w:hAnsi="Open Sans" w:cs="Open Sans"/>
-                <w:sz w:val="18"/>
-                <w:lang w:val="en-GB"/>
-              </w:rPr>
-              <w:t>–</w:t>
-            </w:r>
-            <w:r>
-              <w:rPr>
-                <w:rFonts w:ascii="Open Sans" w:hAnsi="Open Sans" w:cs="Open Sans"/>
-                <w:sz w:val="18"/>
-                <w:lang w:val="en-GB"/>
-              </w:rPr>
-              <w:t>21</w:t>
-            </w:r>
-            <w:r>
-              <w:rPr>
-                <w:rFonts w:ascii="Open Sans" w:hAnsi="Open Sans" w:cs="Open Sans"/>
-                <w:sz w:val="18"/>
-                <w:lang w:val="en-GB"/>
-              </w:rPr>
-              <w:t>:</w:t>
-            </w:r>
-            <w:r>
-              <w:rPr>
-                <w:rFonts w:ascii="Open Sans" w:hAnsi="Open Sans" w:cs="Open Sans"/>
-                <w:sz w:val="18"/>
-                <w:lang w:val="en-GB"/>
-              </w:rPr>
-              <w:t>0</w:t>
-            </w:r>
-            <w:r>
-              <w:rPr>
-                <w:rFonts w:ascii="Open Sans" w:hAnsi="Open Sans" w:cs="Open Sans"/>
-                <w:sz w:val="18"/>
-                <w:lang w:val="en-GB"/>
-              </w:rPr>
-              <w:t>0</w:t>
+              <w:t>00–21:00</w:t>
             </w:r>
           </w:p>
         </w:tc>
@@ -7634,7 +6892,6 @@
         <w:tc>
           <w:tcPr>
             <w:tcW w:w="2184" w:type="pct"/>
-            <w:gridSpan w:val="2"/>
             <w:tcBorders>
               <w:top w:val="single" w:sz="4" w:space="0" w:color="BFBFBF" w:themeColor="background1" w:themeShade="BF"/>
               <w:bottom w:val="single" w:sz="4" w:space="0" w:color="BFBFBF" w:themeColor="background1" w:themeShade="BF"/>
@@ -8174,6 +7431,428 @@
             </w:pPr>
             <w:r>
               <w:rPr>
+                <w:noProof/>
+              </w:rPr>
+              <w:drawing>
+                <wp:inline distT="0" distB="0" distL="0" distR="0" wp14:anchorId="5358DE77" wp14:editId="135B5AFE">
+                  <wp:extent cx="432000" cy="432000"/>
+                  <wp:effectExtent l="0" t="0" r="6350" b="6350"/>
+                  <wp:docPr id="40" name="Picture 40"/>
+                  <wp:cNvGraphicFramePr>
+                    <a:graphicFrameLocks xmlns:a="http://schemas.openxmlformats.org/drawingml/2006/main" noChangeAspect="1"/>
+                  </wp:cNvGraphicFramePr>
+                  <a:graphic xmlns:a="http://schemas.openxmlformats.org/drawingml/2006/main">
+                    <a:graphicData uri="http://schemas.openxmlformats.org/drawingml/2006/picture">
+                      <pic:pic xmlns:pic="http://schemas.openxmlformats.org/drawingml/2006/picture">
+                        <pic:nvPicPr>
+                          <pic:cNvPr id="1" name=""/>
+                          <pic:cNvPicPr/>
+                        </pic:nvPicPr>
+                        <pic:blipFill rotWithShape="1">
+                          <a:blip r:embed="rId26" cstate="print">
+                            <a:extLst>
+                              <a:ext uri="{28A0092B-C50C-407E-A947-70E740481C1C}">
+                                <a14:useLocalDpi xmlns:a14="http://schemas.microsoft.com/office/drawing/2010/main" val="0"/>
+                              </a:ext>
+                            </a:extLst>
+                          </a:blip>
+                          <a:srcRect l="11982" r="11982"/>
+                          <a:stretch/>
+                        </pic:blipFill>
+                        <pic:spPr bwMode="auto">
+                          <a:xfrm>
+                            <a:off x="0" y="0"/>
+                            <a:ext cx="432000" cy="432000"/>
+                          </a:xfrm>
+                          <a:prstGeom prst="ellipse">
+                            <a:avLst/>
+                          </a:prstGeom>
+                          <a:ln>
+                            <a:noFill/>
+                          </a:ln>
+                          <a:extLst>
+                            <a:ext uri="{53640926-AAD7-44D8-BBD7-CCE9431645EC}">
+                              <a14:shadowObscured xmlns:a14="http://schemas.microsoft.com/office/drawing/2010/main"/>
+                            </a:ext>
+                          </a:extLst>
+                        </pic:spPr>
+                      </pic:pic>
+                    </a:graphicData>
+                  </a:graphic>
+                </wp:inline>
+              </w:drawing>
+            </w:r>
+          </w:p>
+        </w:tc>
+        <w:tc>
+          <w:tcPr>
+            <w:tcW w:w="2195" w:type="pct"/>
+            <w:tcBorders>
+              <w:top w:val="nil"/>
+            </w:tcBorders>
+            <w:vAlign w:val="center"/>
+          </w:tcPr>
+          <w:p>
+            <w:pPr>
+              <w:pStyle w:val="SPEAKERNAME"/>
+              <w:rPr>
+                <w:rFonts w:ascii="Open Sans" w:hAnsi="Open Sans" w:cs="Open Sans"/>
+                <w:sz w:val="18"/>
+                <w:szCs w:val="18"/>
+              </w:rPr>
+            </w:pPr>
+            <w:r>
+              <w:rPr>
+                <w:rFonts w:ascii="Open Sans" w:hAnsi="Open Sans" w:cs="Open Sans"/>
+                <w:sz w:val="18"/>
+                <w:szCs w:val="18"/>
+              </w:rPr>
+              <w:t>Prof. Shun Hirota</w:t>
+            </w:r>
+          </w:p>
+          <w:p>
+            <w:pPr>
+              <w:pStyle w:val="SPEAKERNAME"/>
+              <w:rPr>
+                <w:rFonts w:ascii="Open Sans" w:hAnsi="Open Sans" w:cs="Open Sans"/>
+                <w:i/>
+                <w:sz w:val="18"/>
+                <w:szCs w:val="18"/>
+                <w:lang w:val="en-GB"/>
+              </w:rPr>
+            </w:pPr>
+            <w:r>
+              <w:rPr>
+                <w:rFonts w:ascii="Open Sans" w:hAnsi="Open Sans" w:cs="Open Sans"/>
+                <w:i/>
+                <w:sz w:val="18"/>
+                <w:szCs w:val="18"/>
+              </w:rPr>
+              <w:t>Nara Institute of Science and Technology, Japan</w:t>
+            </w:r>
+          </w:p>
+        </w:tc>
+        <w:tc>
+          <w:tcPr>
+            <w:tcW w:w="1063" w:type="pct"/>
+            <w:tcBorders>
+              <w:top w:val="nil"/>
+            </w:tcBorders>
+            <w:tcMar>
+              <w:top w:w="80" w:type="dxa"/>
+              <w:left w:w="80" w:type="dxa"/>
+              <w:bottom w:w="80" w:type="dxa"/>
+              <w:right w:w="80" w:type="dxa"/>
+            </w:tcMar>
+            <w:vAlign w:val="center"/>
+            <w:hideMark/>
+          </w:tcPr>
+          <w:p>
+            <w:pPr>
+              <w:pStyle w:val="PLACE"/>
+              <w:rPr>
+                <w:rFonts w:ascii="Open Sans" w:hAnsi="Open Sans" w:cs="Open Sans"/>
+                <w:sz w:val="18"/>
+                <w:szCs w:val="18"/>
+              </w:rPr>
+            </w:pPr>
+            <w:r>
+              <w:rPr>
+                <w:rFonts w:ascii="Open Sans" w:hAnsi="Open Sans" w:cs="Open Sans"/>
+                <w:sz w:val="18"/>
+                <w:szCs w:val="18"/>
+              </w:rPr>
+              <w:t>Ballroom</w:t>
+            </w:r>
+          </w:p>
+          <w:p>
+            <w:pPr>
+              <w:pStyle w:val="PLACE"/>
+              <w:rPr>
+                <w:rFonts w:ascii="Open Sans" w:hAnsi="Open Sans" w:cs="Open Sans"/>
+                <w:sz w:val="18"/>
+                <w:szCs w:val="18"/>
+              </w:rPr>
+            </w:pPr>
+          </w:p>
+        </w:tc>
+      </w:tr>
+      <w:tr>
+        <w:trPr>
+          <w:trHeight w:val="283"/>
+          <w:jc w:val="center"/>
+        </w:trPr>
+        <w:tc>
+          <w:tcPr>
+            <w:tcW w:w="708" w:type="pct"/>
+            <w:tcBorders>
+              <w:top w:val="single" w:sz="4" w:space="0" w:color="A5A5A5" w:themeColor="accent3"/>
+              <w:bottom w:val="nil"/>
+            </w:tcBorders>
+            <w:tcMar>
+              <w:top w:w="80" w:type="dxa"/>
+              <w:left w:w="80" w:type="dxa"/>
+              <w:bottom w:w="80" w:type="dxa"/>
+              <w:right w:w="80" w:type="dxa"/>
+            </w:tcMar>
+            <w:vAlign w:val="center"/>
+          </w:tcPr>
+          <w:p>
+            <w:pPr>
+              <w:pStyle w:val="TIME"/>
+              <w:rPr>
+                <w:rFonts w:ascii="Open Sans" w:hAnsi="Open Sans" w:cs="Open Sans"/>
+                <w:sz w:val="18"/>
+                <w:szCs w:val="18"/>
+              </w:rPr>
+            </w:pPr>
+            <w:r>
+              <w:rPr>
+                <w:rFonts w:ascii="Open Sans" w:hAnsi="Open Sans" w:cs="Open Sans"/>
+                <w:sz w:val="18"/>
+                <w:szCs w:val="18"/>
+                <w:lang w:val="en-GB"/>
+              </w:rPr>
+              <w:t>09</w:t>
+            </w:r>
+            <w:r>
+              <w:rPr>
+                <w:rFonts w:ascii="Open Sans" w:hAnsi="Open Sans" w:cs="Open Sans"/>
+                <w:sz w:val="18"/>
+                <w:szCs w:val="18"/>
+              </w:rPr>
+              <w:t>:</w:t>
+            </w:r>
+            <w:r>
+              <w:rPr>
+                <w:rFonts w:ascii="Open Sans" w:hAnsi="Open Sans" w:cs="Open Sans"/>
+                <w:sz w:val="18"/>
+                <w:szCs w:val="18"/>
+                <w:lang w:val="en-US"/>
+              </w:rPr>
+              <w:t>45</w:t>
+            </w:r>
+          </w:p>
+        </w:tc>
+        <w:tc>
+          <w:tcPr>
+            <w:tcW w:w="1034" w:type="pct"/>
+            <w:tcBorders>
+              <w:top w:val="nil"/>
+              <w:bottom w:val="nil"/>
+            </w:tcBorders>
+            <w:tcMar>
+              <w:top w:w="80" w:type="dxa"/>
+              <w:left w:w="80" w:type="dxa"/>
+              <w:bottom w:w="80" w:type="dxa"/>
+              <w:right w:w="80" w:type="dxa"/>
+            </w:tcMar>
+            <w:vAlign w:val="center"/>
+          </w:tcPr>
+          <w:p>
+            <w:pPr>
+              <w:spacing w:after="0" w:line="240" w:lineRule="auto"/>
+              <w:jc w:val="center"/>
+              <w:rPr>
+                <w:rFonts w:ascii="Open Sans" w:eastAsia="Times New Roman" w:hAnsi="Open Sans" w:cs="Open Sans"/>
+                <w:noProof/>
+                <w:color w:val="000000"/>
+                <w:sz w:val="18"/>
+                <w:szCs w:val="18"/>
+              </w:rPr>
+            </w:pPr>
+          </w:p>
+        </w:tc>
+        <w:tc>
+          <w:tcPr>
+            <w:tcW w:w="2195" w:type="pct"/>
+            <w:tcBorders>
+              <w:top w:val="nil"/>
+              <w:bottom w:val="nil"/>
+            </w:tcBorders>
+            <w:vAlign w:val="center"/>
+          </w:tcPr>
+          <w:p>
+            <w:pPr>
+              <w:pStyle w:val="SPEAKERNAME"/>
+              <w:rPr>
+                <w:rFonts w:ascii="Open Sans" w:hAnsi="Open Sans" w:cs="Open Sans"/>
+                <w:sz w:val="18"/>
+                <w:szCs w:val="18"/>
+              </w:rPr>
+            </w:pPr>
+            <w:r>
+              <w:rPr>
+                <w:rFonts w:ascii="Open Sans" w:hAnsi="Open Sans" w:cs="Open Sans"/>
+                <w:sz w:val="18"/>
+                <w:szCs w:val="18"/>
+              </w:rPr>
+              <w:t>COFFEE BREAK</w:t>
+            </w:r>
+          </w:p>
+        </w:tc>
+        <w:tc>
+          <w:tcPr>
+            <w:tcW w:w="1063" w:type="pct"/>
+            <w:tcBorders>
+              <w:top w:val="nil"/>
+              <w:bottom w:val="nil"/>
+            </w:tcBorders>
+            <w:tcMar>
+              <w:top w:w="80" w:type="dxa"/>
+              <w:left w:w="80" w:type="dxa"/>
+              <w:bottom w:w="80" w:type="dxa"/>
+              <w:right w:w="80" w:type="dxa"/>
+            </w:tcMar>
+            <w:vAlign w:val="center"/>
+          </w:tcPr>
+          <w:p>
+            <w:pPr>
+              <w:pStyle w:val="PLACE"/>
+              <w:rPr>
+                <w:rFonts w:ascii="Open Sans" w:hAnsi="Open Sans" w:cs="Open Sans"/>
+                <w:sz w:val="18"/>
+                <w:szCs w:val="18"/>
+              </w:rPr>
+            </w:pPr>
+            <w:r>
+              <w:rPr>
+                <w:rFonts w:ascii="Open Sans" w:hAnsi="Open Sans" w:cs="Open Sans"/>
+                <w:sz w:val="18"/>
+                <w:szCs w:val="18"/>
+              </w:rPr>
+              <w:t>Ballroom lobby</w:t>
+            </w:r>
+            <w:r>
+              <w:rPr>
+                <w:rFonts w:ascii="Open Sans" w:hAnsi="Open Sans" w:cs="Open Sans"/>
+                <w:sz w:val="18"/>
+                <w:szCs w:val="18"/>
+              </w:rPr>
+              <w:t> </w:t>
+            </w:r>
+          </w:p>
+        </w:tc>
+      </w:tr>
+      <w:tr>
+        <w:trPr>
+          <w:trHeight w:val="283"/>
+          <w:jc w:val="center"/>
+        </w:trPr>
+        <w:tc>
+          <w:tcPr>
+            <w:tcW w:w="5000" w:type="pct"/>
+            <w:gridSpan w:val="4"/>
+            <w:tcBorders>
+              <w:top w:val="nil"/>
+              <w:bottom w:val="nil"/>
+            </w:tcBorders>
+            <w:shd w:val="clear" w:color="auto" w:fill="009688"/>
+            <w:tcMar>
+              <w:top w:w="80" w:type="dxa"/>
+              <w:left w:w="80" w:type="dxa"/>
+              <w:bottom w:w="80" w:type="dxa"/>
+              <w:right w:w="80" w:type="dxa"/>
+            </w:tcMar>
+            <w:vAlign w:val="center"/>
+          </w:tcPr>
+          <w:p>
+            <w:pPr>
+              <w:pStyle w:val="Heading1"/>
+              <w:rPr>
+                <w:rFonts w:ascii="Open Sans" w:hAnsi="Open Sans" w:cs="Open Sans"/>
+                <w:sz w:val="18"/>
+                <w:szCs w:val="18"/>
+              </w:rPr>
+            </w:pPr>
+            <w:r>
+              <w:rPr>
+                <w:rFonts w:ascii="Open Sans" w:hAnsi="Open Sans" w:cs="Open Sans"/>
+                <w:sz w:val="18"/>
+                <w:szCs w:val="18"/>
+              </w:rPr>
+              <w:t>PLENARY SESSION I</w:t>
+            </w:r>
+            <w:r>
+              <w:rPr>
+                <w:rFonts w:ascii="Open Sans" w:hAnsi="Open Sans" w:cs="Open Sans"/>
+                <w:sz w:val="18"/>
+                <w:szCs w:val="18"/>
+              </w:rPr>
+              <w:t>V</w:t>
+            </w:r>
+          </w:p>
+        </w:tc>
+      </w:tr>
+      <w:tr>
+        <w:trPr>
+          <w:trHeight w:val="567"/>
+          <w:jc w:val="center"/>
+        </w:trPr>
+        <w:tc>
+          <w:tcPr>
+            <w:tcW w:w="708" w:type="pct"/>
+            <w:tcBorders>
+              <w:top w:val="nil"/>
+              <w:bottom w:val="nil"/>
+            </w:tcBorders>
+            <w:tcMar>
+              <w:top w:w="80" w:type="dxa"/>
+              <w:left w:w="80" w:type="dxa"/>
+              <w:bottom w:w="80" w:type="dxa"/>
+              <w:right w:w="80" w:type="dxa"/>
+            </w:tcMar>
+            <w:vAlign w:val="center"/>
+          </w:tcPr>
+          <w:p>
+            <w:pPr>
+              <w:pStyle w:val="TIME"/>
+              <w:rPr>
+                <w:rFonts w:ascii="Open Sans" w:hAnsi="Open Sans" w:cs="Open Sans"/>
+                <w:sz w:val="18"/>
+                <w:szCs w:val="18"/>
+                <w:lang w:val="en-GB"/>
+              </w:rPr>
+            </w:pPr>
+            <w:r>
+              <w:rPr>
+                <w:rFonts w:ascii="Open Sans" w:hAnsi="Open Sans" w:cs="Open Sans"/>
+                <w:sz w:val="18"/>
+                <w:szCs w:val="18"/>
+                <w:lang w:val="en-GB"/>
+              </w:rPr>
+              <w:t>10:00</w:t>
+            </w:r>
+          </w:p>
+        </w:tc>
+        <w:tc>
+          <w:tcPr>
+            <w:tcW w:w="1034" w:type="pct"/>
+            <w:tcBorders>
+              <w:top w:val="nil"/>
+            </w:tcBorders>
+            <w:tcMar>
+              <w:top w:w="80" w:type="dxa"/>
+              <w:left w:w="80" w:type="dxa"/>
+              <w:bottom w:w="80" w:type="dxa"/>
+              <w:right w:w="80" w:type="dxa"/>
+            </w:tcMar>
+            <w:vAlign w:val="center"/>
+          </w:tcPr>
+          <w:p>
+            <w:pPr>
+              <w:spacing w:after="0" w:line="240" w:lineRule="auto"/>
+              <w:jc w:val="center"/>
+              <w:rPr>
+                <w:rFonts w:ascii="Open Sans" w:eastAsia="Times New Roman" w:hAnsi="Open Sans" w:cs="Open Sans"/>
+                <w:noProof/>
+                <w:color w:val="000000"/>
+                <w:sz w:val="18"/>
+                <w:szCs w:val="18"/>
+              </w:rPr>
+            </w:pPr>
+            <w:r>
+              <w:rPr>
                 <w:rFonts w:ascii="Open Sans" w:hAnsi="Open Sans" w:cs="Open Sans"/>
                 <w:noProof/>
                 <w:color w:val="1155CC"/>
@@ -8182,11 +7861,11 @@
                 <w:bdr w:val="none" w:sz="0" w:space="0" w:color="auto" w:frame="1"/>
               </w:rPr>
               <w:drawing>
-                <wp:inline distT="0" distB="0" distL="0" distR="0" wp14:anchorId="4B2AC644" wp14:editId="4C275A28">
+                <wp:inline distT="0" distB="0" distL="0" distR="0" wp14:anchorId="6453A805" wp14:editId="7861BCC7">
                   <wp:extent cx="432000" cy="432000"/>
                   <wp:effectExtent l="0" t="0" r="6350" b="6350"/>
                   <wp:docPr id="39" name="Picture 39">
-                    <a:hlinkClick xmlns:a="http://schemas.openxmlformats.org/drawingml/2006/main" r:id="rId26"/>
+                    <a:hlinkClick xmlns:a="http://schemas.openxmlformats.org/drawingml/2006/main" r:id="rId27"/>
                   </wp:docPr>
                   <wp:cNvGraphicFramePr>
                     <a:graphicFrameLocks xmlns:a="http://schemas.openxmlformats.org/drawingml/2006/main" noChangeAspect="1"/>
@@ -8201,7 +7880,7 @@
                           </pic:cNvPicPr>
                         </pic:nvPicPr>
                         <pic:blipFill rotWithShape="1">
-                          <a:blip r:embed="rId27" cstate="print">
+                          <a:blip r:embed="rId28" cstate="print">
                             <a:extLst>
                               <a:ext uri="{28A0092B-C50C-407E-A947-70E740481C1C}">
                                 <a14:useLocalDpi xmlns:a14="http://schemas.microsoft.com/office/drawing/2010/main" val="0"/>
@@ -8265,443 +7944,21 @@
           </w:p>
           <w:p>
             <w:pPr>
-              <w:pStyle w:val="SPEAKERAFFILIATION"/>
+              <w:pStyle w:val="SPEAKERNAME"/>
+              <w:rPr>
+                <w:rFonts w:ascii="Open Sans" w:hAnsi="Open Sans" w:cs="Open Sans"/>
+                <w:sz w:val="18"/>
+                <w:szCs w:val="18"/>
+              </w:rPr>
+            </w:pPr>
+            <w:r>
               <w:rPr>
                 <w:rFonts w:ascii="Open Sans" w:hAnsi="Open Sans" w:cs="Open Sans"/>
                 <w:i/>
                 <w:sz w:val="18"/>
                 <w:szCs w:val="18"/>
-                <w:lang w:val="en-GB"/>
-              </w:rPr>
-            </w:pPr>
-            <w:r>
-              <w:rPr>
-                <w:rFonts w:ascii="Open Sans" w:hAnsi="Open Sans" w:cs="Open Sans"/>
-                <w:i/>
-                <w:sz w:val="18"/>
-                <w:szCs w:val="18"/>
               </w:rPr>
               <w:t>Keio University, Japan</w:t>
-            </w:r>
-          </w:p>
-        </w:tc>
-        <w:tc>
-          <w:tcPr>
-            <w:tcW w:w="1063" w:type="pct"/>
-            <w:tcBorders>
-              <w:top w:val="nil"/>
-            </w:tcBorders>
-            <w:tcMar>
-              <w:top w:w="80" w:type="dxa"/>
-              <w:left w:w="80" w:type="dxa"/>
-              <w:bottom w:w="80" w:type="dxa"/>
-              <w:right w:w="80" w:type="dxa"/>
-            </w:tcMar>
-            <w:vAlign w:val="center"/>
-            <w:hideMark/>
-          </w:tcPr>
-          <w:p>
-            <w:pPr>
-              <w:pStyle w:val="PLACE"/>
-              <w:rPr>
-                <w:rFonts w:ascii="Open Sans" w:hAnsi="Open Sans" w:cs="Open Sans"/>
-                <w:sz w:val="18"/>
-                <w:szCs w:val="18"/>
-              </w:rPr>
-            </w:pPr>
-            <w:r>
-              <w:rPr>
-                <w:rFonts w:ascii="Open Sans" w:hAnsi="Open Sans" w:cs="Open Sans"/>
-                <w:sz w:val="18"/>
-                <w:szCs w:val="18"/>
-              </w:rPr>
-              <w:t>Ballroom</w:t>
-            </w:r>
-          </w:p>
-          <w:p>
-            <w:pPr>
-              <w:pStyle w:val="PLACE"/>
-              <w:rPr>
-                <w:rFonts w:ascii="Open Sans" w:hAnsi="Open Sans" w:cs="Open Sans"/>
-                <w:sz w:val="18"/>
-                <w:szCs w:val="18"/>
-              </w:rPr>
-            </w:pPr>
-          </w:p>
-        </w:tc>
-      </w:tr>
-      <w:tr>
-        <w:trPr>
-          <w:trHeight w:val="283"/>
-          <w:jc w:val="center"/>
-        </w:trPr>
-        <w:tc>
-          <w:tcPr>
-            <w:tcW w:w="708" w:type="pct"/>
-            <w:tcBorders>
-              <w:top w:val="single" w:sz="4" w:space="0" w:color="A5A5A5" w:themeColor="accent3"/>
-              <w:bottom w:val="nil"/>
-            </w:tcBorders>
-            <w:tcMar>
-              <w:top w:w="80" w:type="dxa"/>
-              <w:left w:w="80" w:type="dxa"/>
-              <w:bottom w:w="80" w:type="dxa"/>
-              <w:right w:w="80" w:type="dxa"/>
-            </w:tcMar>
-            <w:vAlign w:val="center"/>
-          </w:tcPr>
-          <w:p>
-            <w:pPr>
-              <w:pStyle w:val="TIME"/>
-              <w:rPr>
-                <w:rFonts w:ascii="Open Sans" w:hAnsi="Open Sans" w:cs="Open Sans"/>
-                <w:sz w:val="18"/>
-                <w:szCs w:val="18"/>
-              </w:rPr>
-            </w:pPr>
-            <w:r>
-              <w:rPr>
-                <w:rFonts w:ascii="Open Sans" w:hAnsi="Open Sans" w:cs="Open Sans"/>
-                <w:sz w:val="18"/>
-                <w:szCs w:val="18"/>
-                <w:lang w:val="en-GB"/>
-              </w:rPr>
-              <w:t>09</w:t>
-            </w:r>
-            <w:r>
-              <w:rPr>
-                <w:rFonts w:ascii="Open Sans" w:hAnsi="Open Sans" w:cs="Open Sans"/>
-                <w:sz w:val="18"/>
-                <w:szCs w:val="18"/>
-              </w:rPr>
-              <w:t>:</w:t>
-            </w:r>
-            <w:r>
-              <w:rPr>
-                <w:rFonts w:ascii="Open Sans" w:hAnsi="Open Sans" w:cs="Open Sans"/>
-                <w:sz w:val="18"/>
-                <w:szCs w:val="18"/>
-                <w:lang w:val="en-US"/>
-              </w:rPr>
-              <w:t>45</w:t>
-            </w:r>
-          </w:p>
-        </w:tc>
-        <w:tc>
-          <w:tcPr>
-            <w:tcW w:w="1034" w:type="pct"/>
-            <w:tcBorders>
-              <w:top w:val="nil"/>
-              <w:bottom w:val="nil"/>
-            </w:tcBorders>
-            <w:tcMar>
-              <w:top w:w="80" w:type="dxa"/>
-              <w:left w:w="80" w:type="dxa"/>
-              <w:bottom w:w="80" w:type="dxa"/>
-              <w:right w:w="80" w:type="dxa"/>
-            </w:tcMar>
-            <w:vAlign w:val="center"/>
-          </w:tcPr>
-          <w:p>
-            <w:pPr>
-              <w:spacing w:after="0" w:line="240" w:lineRule="auto"/>
-              <w:jc w:val="center"/>
-              <w:rPr>
-                <w:rFonts w:ascii="Open Sans" w:eastAsia="Times New Roman" w:hAnsi="Open Sans" w:cs="Open Sans"/>
-                <w:noProof/>
-                <w:color w:val="000000"/>
-                <w:sz w:val="18"/>
-                <w:szCs w:val="18"/>
-              </w:rPr>
-            </w:pPr>
-          </w:p>
-        </w:tc>
-        <w:tc>
-          <w:tcPr>
-            <w:tcW w:w="2195" w:type="pct"/>
-            <w:tcBorders>
-              <w:top w:val="nil"/>
-              <w:bottom w:val="nil"/>
-            </w:tcBorders>
-            <w:vAlign w:val="center"/>
-          </w:tcPr>
-          <w:p>
-            <w:pPr>
-              <w:pStyle w:val="SPEAKERNAME"/>
-              <w:rPr>
-                <w:rFonts w:ascii="Open Sans" w:hAnsi="Open Sans" w:cs="Open Sans"/>
-                <w:sz w:val="18"/>
-                <w:szCs w:val="18"/>
-              </w:rPr>
-            </w:pPr>
-            <w:r>
-              <w:rPr>
-                <w:rFonts w:ascii="Open Sans" w:hAnsi="Open Sans" w:cs="Open Sans"/>
-                <w:sz w:val="18"/>
-                <w:szCs w:val="18"/>
-              </w:rPr>
-              <w:t>COFFEE BREAK</w:t>
-            </w:r>
-          </w:p>
-        </w:tc>
-        <w:tc>
-          <w:tcPr>
-            <w:tcW w:w="1063" w:type="pct"/>
-            <w:tcBorders>
-              <w:top w:val="nil"/>
-              <w:bottom w:val="nil"/>
-            </w:tcBorders>
-            <w:tcMar>
-              <w:top w:w="80" w:type="dxa"/>
-              <w:left w:w="80" w:type="dxa"/>
-              <w:bottom w:w="80" w:type="dxa"/>
-              <w:right w:w="80" w:type="dxa"/>
-            </w:tcMar>
-            <w:vAlign w:val="center"/>
-          </w:tcPr>
-          <w:p>
-            <w:pPr>
-              <w:pStyle w:val="PLACE"/>
-              <w:rPr>
-                <w:rFonts w:ascii="Open Sans" w:hAnsi="Open Sans" w:cs="Open Sans"/>
-                <w:sz w:val="18"/>
-                <w:szCs w:val="18"/>
-              </w:rPr>
-            </w:pPr>
-            <w:r>
-              <w:rPr>
-                <w:rFonts w:ascii="Open Sans" w:hAnsi="Open Sans" w:cs="Open Sans"/>
-                <w:sz w:val="18"/>
-                <w:szCs w:val="18"/>
-              </w:rPr>
-              <w:t>Ballroom lobby</w:t>
-            </w:r>
-            <w:r>
-              <w:rPr>
-                <w:rFonts w:ascii="Open Sans" w:hAnsi="Open Sans" w:cs="Open Sans"/>
-                <w:sz w:val="18"/>
-                <w:szCs w:val="18"/>
-              </w:rPr>
-              <w:t> </w:t>
-            </w:r>
-          </w:p>
-        </w:tc>
-      </w:tr>
-      <w:tr>
-        <w:trPr>
-          <w:trHeight w:val="283"/>
-          <w:jc w:val="center"/>
-        </w:trPr>
-        <w:tc>
-          <w:tcPr>
-            <w:tcW w:w="5000" w:type="pct"/>
-            <w:gridSpan w:val="4"/>
-            <w:tcBorders>
-              <w:top w:val="nil"/>
-              <w:bottom w:val="nil"/>
-            </w:tcBorders>
-            <w:shd w:val="clear" w:color="auto" w:fill="009688"/>
-            <w:tcMar>
-              <w:top w:w="80" w:type="dxa"/>
-              <w:left w:w="80" w:type="dxa"/>
-              <w:bottom w:w="80" w:type="dxa"/>
-              <w:right w:w="80" w:type="dxa"/>
-            </w:tcMar>
-            <w:vAlign w:val="center"/>
-          </w:tcPr>
-          <w:p>
-            <w:pPr>
-              <w:pStyle w:val="Heading1"/>
-              <w:rPr>
-                <w:rFonts w:ascii="Open Sans" w:hAnsi="Open Sans" w:cs="Open Sans"/>
-                <w:sz w:val="18"/>
-                <w:szCs w:val="18"/>
-              </w:rPr>
-            </w:pPr>
-            <w:r>
-              <w:rPr>
-                <w:rFonts w:ascii="Open Sans" w:hAnsi="Open Sans" w:cs="Open Sans"/>
-                <w:sz w:val="18"/>
-                <w:szCs w:val="18"/>
-              </w:rPr>
-              <w:t>PLENARY SESSION I</w:t>
-            </w:r>
-            <w:r>
-              <w:rPr>
-                <w:rFonts w:ascii="Open Sans" w:hAnsi="Open Sans" w:cs="Open Sans"/>
-                <w:sz w:val="18"/>
-                <w:szCs w:val="18"/>
-              </w:rPr>
-              <w:t>V</w:t>
-            </w:r>
-          </w:p>
-        </w:tc>
-      </w:tr>
-      <w:tr>
-        <w:trPr>
-          <w:trHeight w:val="567"/>
-          <w:jc w:val="center"/>
-        </w:trPr>
-        <w:tc>
-          <w:tcPr>
-            <w:tcW w:w="708" w:type="pct"/>
-            <w:tcBorders>
-              <w:top w:val="nil"/>
-              <w:bottom w:val="nil"/>
-            </w:tcBorders>
-            <w:tcMar>
-              <w:top w:w="80" w:type="dxa"/>
-              <w:left w:w="80" w:type="dxa"/>
-              <w:bottom w:w="80" w:type="dxa"/>
-              <w:right w:w="80" w:type="dxa"/>
-            </w:tcMar>
-            <w:vAlign w:val="center"/>
-          </w:tcPr>
-          <w:p>
-            <w:pPr>
-              <w:pStyle w:val="TIME"/>
-              <w:rPr>
-                <w:rFonts w:ascii="Open Sans" w:hAnsi="Open Sans" w:cs="Open Sans"/>
-                <w:sz w:val="18"/>
-                <w:szCs w:val="18"/>
-                <w:lang w:val="en-GB"/>
-              </w:rPr>
-            </w:pPr>
-            <w:r>
-              <w:rPr>
-                <w:rFonts w:ascii="Open Sans" w:hAnsi="Open Sans" w:cs="Open Sans"/>
-                <w:sz w:val="18"/>
-                <w:szCs w:val="18"/>
-                <w:lang w:val="en-GB"/>
-              </w:rPr>
-              <w:t>10:00</w:t>
-            </w:r>
-          </w:p>
-        </w:tc>
-        <w:tc>
-          <w:tcPr>
-            <w:tcW w:w="1034" w:type="pct"/>
-            <w:tcBorders>
-              <w:top w:val="nil"/>
-            </w:tcBorders>
-            <w:tcMar>
-              <w:top w:w="80" w:type="dxa"/>
-              <w:left w:w="80" w:type="dxa"/>
-              <w:bottom w:w="80" w:type="dxa"/>
-              <w:right w:w="80" w:type="dxa"/>
-            </w:tcMar>
-            <w:vAlign w:val="center"/>
-          </w:tcPr>
-          <w:p>
-            <w:pPr>
-              <w:spacing w:after="0" w:line="240" w:lineRule="auto"/>
-              <w:jc w:val="center"/>
-              <w:rPr>
-                <w:rFonts w:ascii="Open Sans" w:eastAsia="Times New Roman" w:hAnsi="Open Sans" w:cs="Open Sans"/>
-                <w:noProof/>
-                <w:color w:val="000000"/>
-                <w:sz w:val="18"/>
-                <w:szCs w:val="18"/>
-              </w:rPr>
-            </w:pPr>
-            <w:r>
-              <w:rPr>
-                <w:noProof/>
-              </w:rPr>
-              <w:drawing>
-                <wp:inline distT="0" distB="0" distL="0" distR="0" wp14:anchorId="6FD0EC00" wp14:editId="2487D8DB">
-                  <wp:extent cx="432000" cy="432000"/>
-                  <wp:effectExtent l="0" t="0" r="6350" b="6350"/>
-                  <wp:docPr id="40" name="Picture 40"/>
-                  <wp:cNvGraphicFramePr>
-                    <a:graphicFrameLocks xmlns:a="http://schemas.openxmlformats.org/drawingml/2006/main" noChangeAspect="1"/>
-                  </wp:cNvGraphicFramePr>
-                  <a:graphic xmlns:a="http://schemas.openxmlformats.org/drawingml/2006/main">
-                    <a:graphicData uri="http://schemas.openxmlformats.org/drawingml/2006/picture">
-                      <pic:pic xmlns:pic="http://schemas.openxmlformats.org/drawingml/2006/picture">
-                        <pic:nvPicPr>
-                          <pic:cNvPr id="1" name=""/>
-                          <pic:cNvPicPr/>
-                        </pic:nvPicPr>
-                        <pic:blipFill rotWithShape="1">
-                          <a:blip r:embed="rId28" cstate="print">
-                            <a:extLst>
-                              <a:ext uri="{28A0092B-C50C-407E-A947-70E740481C1C}">
-                                <a14:useLocalDpi xmlns:a14="http://schemas.microsoft.com/office/drawing/2010/main" val="0"/>
-                              </a:ext>
-                            </a:extLst>
-                          </a:blip>
-                          <a:srcRect l="11982" r="11982"/>
-                          <a:stretch/>
-                        </pic:blipFill>
-                        <pic:spPr bwMode="auto">
-                          <a:xfrm>
-                            <a:off x="0" y="0"/>
-                            <a:ext cx="432000" cy="432000"/>
-                          </a:xfrm>
-                          <a:prstGeom prst="ellipse">
-                            <a:avLst/>
-                          </a:prstGeom>
-                          <a:ln>
-                            <a:noFill/>
-                          </a:ln>
-                          <a:extLst>
-                            <a:ext uri="{53640926-AAD7-44D8-BBD7-CCE9431645EC}">
-                              <a14:shadowObscured xmlns:a14="http://schemas.microsoft.com/office/drawing/2010/main"/>
-                            </a:ext>
-                          </a:extLst>
-                        </pic:spPr>
-                      </pic:pic>
-                    </a:graphicData>
-                  </a:graphic>
-                </wp:inline>
-              </w:drawing>
-            </w:r>
-          </w:p>
-        </w:tc>
-        <w:tc>
-          <w:tcPr>
-            <w:tcW w:w="2195" w:type="pct"/>
-            <w:tcBorders>
-              <w:top w:val="nil"/>
-            </w:tcBorders>
-            <w:vAlign w:val="center"/>
-          </w:tcPr>
-          <w:p>
-            <w:pPr>
-              <w:pStyle w:val="SPEAKERNAME"/>
-              <w:rPr>
-                <w:rFonts w:ascii="Open Sans" w:hAnsi="Open Sans" w:cs="Open Sans"/>
-                <w:sz w:val="18"/>
-                <w:szCs w:val="18"/>
-              </w:rPr>
-            </w:pPr>
-            <w:r>
-              <w:rPr>
-                <w:rFonts w:ascii="Open Sans" w:hAnsi="Open Sans" w:cs="Open Sans"/>
-                <w:sz w:val="18"/>
-                <w:szCs w:val="18"/>
-              </w:rPr>
-              <w:t>Prof. Shun Hirota</w:t>
-            </w:r>
-          </w:p>
-          <w:p>
-            <w:pPr>
-              <w:pStyle w:val="SPEAKERNAME"/>
-              <w:rPr>
-                <w:rFonts w:ascii="Open Sans" w:hAnsi="Open Sans" w:cs="Open Sans"/>
-                <w:sz w:val="18"/>
-                <w:szCs w:val="18"/>
-              </w:rPr>
-            </w:pPr>
-            <w:r>
-              <w:rPr>
-                <w:rFonts w:ascii="Open Sans" w:hAnsi="Open Sans" w:cs="Open Sans"/>
-                <w:i/>
-                <w:sz w:val="18"/>
-                <w:szCs w:val="18"/>
-              </w:rPr>
-              <w:t>Nara Institute of Science and Technology, Japan</w:t>
             </w:r>
           </w:p>
         </w:tc>
@@ -9333,7 +8590,7 @@
                 <w:sz w:val="18"/>
                 <w:szCs w:val="18"/>
               </w:rPr>
-              <w:t>Parallel rooms</w:t>
+              <w:t>Heliconia room</w:t>
             </w:r>
           </w:p>
         </w:tc>
@@ -9514,7 +8771,7 @@
                 <w:sz w:val="18"/>
                 <w:szCs w:val="18"/>
               </w:rPr>
-              <w:t>Parallel rooms</w:t>
+              <w:t>Dahlia room</w:t>
             </w:r>
           </w:p>
         </w:tc>
@@ -9688,7 +8945,7 @@
                 <w:sz w:val="18"/>
                 <w:szCs w:val="18"/>
               </w:rPr>
-              <w:t>Parallel rooms</w:t>
+              <w:t>Hibiscus room</w:t>
             </w:r>
           </w:p>
         </w:tc>
@@ -9866,7 +9123,7 @@
                 <w:sz w:val="18"/>
                 <w:szCs w:val="18"/>
               </w:rPr>
-              <w:t>Parallel rooms</w:t>
+              <w:t>Lotus and Sunflower rooms</w:t>
             </w:r>
           </w:p>
         </w:tc>
@@ -10040,7 +9297,7 @@
                 <w:sz w:val="18"/>
                 <w:szCs w:val="18"/>
               </w:rPr>
-              <w:t>Parallel rooms</w:t>
+              <w:t>Tulip room</w:t>
             </w:r>
           </w:p>
         </w:tc>
@@ -10216,7 +9473,7 @@
                 <w:sz w:val="18"/>
                 <w:szCs w:val="18"/>
               </w:rPr>
-              <w:t>Parallel rooms</w:t>
+              <w:t>Carnation room</w:t>
             </w:r>
           </w:p>
         </w:tc>
@@ -10394,7 +9651,7 @@
                 <w:sz w:val="18"/>
                 <w:szCs w:val="18"/>
               </w:rPr>
-              <w:t>Parallel rooms</w:t>
+              <w:t>Iris room</w:t>
             </w:r>
           </w:p>
         </w:tc>
@@ -10516,8 +9773,6 @@
               </w:rPr>
               <w:t>COFFEE BREAK</w:t>
             </w:r>
-            <w:bookmarkStart w:id="0" w:name="_GoBack"/>
-            <w:bookmarkEnd w:id="0"/>
           </w:p>
         </w:tc>
         <w:tc>
@@ -10820,7 +10075,18 @@
                 <w:szCs w:val="18"/>
                 <w:lang w:val="en-US"/>
               </w:rPr>
-              <w:t>TRADITIONAL DANCE PERFORMANCE</w:t>
+              <w:t>TRAD</w:t>
+            </w:r>
+            <w:bookmarkStart w:id="0" w:name="_GoBack"/>
+            <w:bookmarkEnd w:id="0"/>
+            <w:r>
+              <w:rPr>
+                <w:rFonts w:ascii="Open Sans" w:hAnsi="Open Sans" w:cs="Open Sans"/>
+                <w:sz w:val="18"/>
+                <w:szCs w:val="18"/>
+                <w:lang w:val="en-US"/>
+              </w:rPr>
+              <w:t>ITIONAL DANCE PERFORMANCE</w:t>
             </w:r>
           </w:p>
         </w:tc>
@@ -13502,7 +12768,7 @@
     </w:rPrDefault>
     <w:pPrDefault/>
   </w:docDefaults>
-  <w:latentStyles w:defLockedState="0" w:defUIPriority="99" w:defSemiHidden="0" w:defUnhideWhenUsed="0" w:defQFormat="0" w:count="376">
+  <w:latentStyles w:defLockedState="0" w:defUIPriority="99" w:defSemiHidden="0" w:defUnhideWhenUsed="0" w:defQFormat="0" w:count="377">
     <w:lsdException w:name="Normal" w:uiPriority="0" w:qFormat="1"/>
     <w:lsdException w:name="heading 1" w:uiPriority="9" w:qFormat="1"/>
     <w:lsdException w:name="heading 2" w:semiHidden="1" w:uiPriority="9" w:unhideWhenUsed="1" w:qFormat="1"/>
@@ -13608,7 +12874,6 @@
     <w:lsdException w:name="HTML Sample" w:semiHidden="1" w:unhideWhenUsed="1"/>
     <w:lsdException w:name="HTML Typewriter" w:semiHidden="1" w:unhideWhenUsed="1"/>
     <w:lsdException w:name="HTML Variable" w:semiHidden="1" w:unhideWhenUsed="1"/>
-    <w:lsdException w:name="Normal Table" w:semiHidden="1" w:unhideWhenUsed="1"/>
     <w:lsdException w:name="annotation subject" w:semiHidden="1" w:unhideWhenUsed="1"/>
     <w:lsdException w:name="No List" w:semiHidden="1" w:unhideWhenUsed="1"/>
     <w:lsdException w:name="Outline List 1" w:semiHidden="1" w:unhideWhenUsed="1"/>
@@ -13655,10 +12920,8 @@
     <w:lsdException w:name="Table Subtle 2" w:semiHidden="1" w:unhideWhenUsed="1"/>
     <w:lsdException w:name="Table Web 1" w:semiHidden="1" w:unhideWhenUsed="1"/>
     <w:lsdException w:name="Table Web 2" w:semiHidden="1" w:unhideWhenUsed="1"/>
-    <w:lsdException w:name="Table Web 3" w:semiHidden="1" w:unhideWhenUsed="1"/>
     <w:lsdException w:name="Balloon Text" w:semiHidden="1" w:unhideWhenUsed="1"/>
     <w:lsdException w:name="Table Grid" w:uiPriority="39"/>
-    <w:lsdException w:name="Table Theme" w:semiHidden="1" w:unhideWhenUsed="1"/>
     <w:lsdException w:name="Placeholder Text" w:semiHidden="1"/>
     <w:lsdException w:name="No Spacing" w:uiPriority="1" w:qFormat="1"/>
     <w:lsdException w:name="Light Shading" w:uiPriority="60"/>
@@ -13879,6 +13142,7 @@
     <w:lsdException w:name="Hashtag" w:semiHidden="1" w:unhideWhenUsed="1"/>
     <w:lsdException w:name="Unresolved Mention" w:semiHidden="1" w:unhideWhenUsed="1"/>
     <w:lsdException w:name="Smart Link" w:semiHidden="1" w:unhideWhenUsed="1"/>
+    <w:lsdException w:name="Smart Link Error" w:semiHidden="1" w:unhideWhenUsed="1"/>
   </w:latentStyles>
   <w:style w:type="paragraph" w:default="1" w:styleId="Normal">
     <w:name w:val="Normal"/>
@@ -14523,7 +13787,7 @@
 </file>
 
 <file path=customXml/itemProps1.xml><?xml version="1.0" encoding="utf-8"?>
-<ds:datastoreItem xmlns:ds="http://schemas.openxmlformats.org/officeDocument/2006/customXml" ds:itemID="{722C7393-F379-4D15-AB1B-10AE6C7E145A}">
+<ds:datastoreItem xmlns:ds="http://schemas.openxmlformats.org/officeDocument/2006/customXml" ds:itemID="{102054F4-8073-4E7B-BEA0-31EA0CEAF32A}">
   <ds:schemaRefs>
     <ds:schemaRef ds:uri="http://schemas.openxmlformats.org/officeDocument/2006/bibliography"/>
   </ds:schemaRefs>

</xml_diff>